<commit_message>
Rename /readme.md to /README.md. Modify /README.md. Modify /documents/project-report.docx. Remove /screenshots/*.
</commit_message>
<xml_diff>
--- a/documents/project-report.docx
+++ b/documents/project-report.docx
@@ -5,7 +5,6 @@
     <w:p>
       <w:pPr>
         <w:pStyle w:val="Ytunnisteentyyli"/>
-        <w:jc w:val="both"/>
         <w:rPr>
           <w:sz w:val="24"/>
           <w:szCs w:val="24"/>
@@ -15,7 +14,6 @@
     <w:p>
       <w:pPr>
         <w:pStyle w:val="Ytunnisteentyyli"/>
-        <w:jc w:val="both"/>
         <w:rPr>
           <w:sz w:val="24"/>
           <w:szCs w:val="24"/>
@@ -25,7 +23,6 @@
     <w:p>
       <w:pPr>
         <w:pStyle w:val="Ytunnisteentyyli"/>
-        <w:jc w:val="both"/>
         <w:rPr>
           <w:sz w:val="24"/>
           <w:szCs w:val="24"/>
@@ -35,7 +32,6 @@
     <w:p>
       <w:pPr>
         <w:pStyle w:val="Ytunnisteentyyli"/>
-        <w:jc w:val="both"/>
         <w:rPr>
           <w:sz w:val="24"/>
           <w:szCs w:val="24"/>
@@ -45,7 +41,6 @@
     <w:p>
       <w:pPr>
         <w:pStyle w:val="Ytunnisteentyyli"/>
-        <w:jc w:val="both"/>
         <w:rPr>
           <w:sz w:val="24"/>
           <w:szCs w:val="24"/>
@@ -55,7 +50,6 @@
     <w:p>
       <w:pPr>
         <w:pStyle w:val="Ytunnisteentyyli"/>
-        <w:jc w:val="both"/>
         <w:rPr>
           <w:sz w:val="24"/>
           <w:szCs w:val="24"/>
@@ -65,7 +59,6 @@
     <w:p>
       <w:pPr>
         <w:pStyle w:val="Ytunnisteentyyli"/>
-        <w:jc w:val="both"/>
         <w:rPr>
           <w:sz w:val="24"/>
           <w:szCs w:val="24"/>
@@ -75,7 +68,6 @@
     <w:p>
       <w:pPr>
         <w:pStyle w:val="Ytunnisteentyyli"/>
-        <w:jc w:val="both"/>
         <w:rPr>
           <w:sz w:val="24"/>
           <w:szCs w:val="24"/>
@@ -85,7 +77,6 @@
     <w:p>
       <w:pPr>
         <w:pStyle w:val="Ytunnisteentyyli"/>
-        <w:jc w:val="both"/>
         <w:rPr>
           <w:sz w:val="24"/>
           <w:szCs w:val="24"/>
@@ -95,51 +86,38 @@
     <w:p>
       <w:pPr>
         <w:pStyle w:val="Ytunnisteentyyli"/>
-        <w:jc w:val="both"/>
-        <w:rPr>
-          <w:sz w:val="44"/>
-          <w:szCs w:val="44"/>
+        <w:rPr>
+          <w:sz w:val="24"/>
+          <w:szCs w:val="24"/>
         </w:rPr>
       </w:pPr>
     </w:p>
     <w:p>
       <w:pPr>
         <w:pStyle w:val="Ytunnisteentyyli"/>
-        <w:jc w:val="both"/>
-        <w:rPr>
-          <w:sz w:val="44"/>
-          <w:szCs w:val="44"/>
+        <w:rPr>
+          <w:sz w:val="36"/>
+          <w:szCs w:val="36"/>
         </w:rPr>
       </w:pPr>
       <w:r>
         <w:rPr>
-          <w:sz w:val="44"/>
-          <w:szCs w:val="44"/>
+          <w:sz w:val="36"/>
+          <w:szCs w:val="36"/>
         </w:rPr>
         <w:tab/>
       </w:r>
       <w:r>
         <w:rPr>
-          <w:sz w:val="44"/>
-          <w:szCs w:val="44"/>
-        </w:rPr>
-        <w:t>Movioso</w:t>
+          <w:sz w:val="36"/>
+          <w:szCs w:val="36"/>
+        </w:rPr>
+        <w:t>Movioso with jQuery</w:t>
       </w:r>
     </w:p>
     <w:p>
       <w:pPr>
         <w:pStyle w:val="Ytunnisteentyyli"/>
-        <w:jc w:val="both"/>
-        <w:rPr>
-          <w:sz w:val="24"/>
-          <w:szCs w:val="24"/>
-        </w:rPr>
-      </w:pPr>
-    </w:p>
-    <w:p>
-      <w:pPr>
-        <w:pStyle w:val="Ytunnisteentyyli"/>
-        <w:jc w:val="both"/>
         <w:rPr>
           <w:sz w:val="24"/>
           <w:szCs w:val="24"/>
@@ -177,7 +155,6 @@
         <w:p>
           <w:pPr>
             <w:pStyle w:val="TOCHeading"/>
-            <w:jc w:val="both"/>
             <w:rPr>
               <w:rFonts w:ascii="Trebuchet MS" w:hAnsi="Trebuchet MS"/>
               <w:color w:val="auto"/>
@@ -197,7 +174,6 @@
         </w:p>
         <w:p>
           <w:pPr>
-            <w:jc w:val="both"/>
             <w:rPr>
               <w:sz w:val="24"/>
               <w:szCs w:val="24"/>
@@ -209,7 +185,7 @@
           <w:pPr>
             <w:pStyle w:val="TOC1"/>
             <w:rPr>
-              <w:rFonts w:asciiTheme="minorHAnsi" w:eastAsiaTheme="minorEastAsia" w:hAnsiTheme="minorHAnsi" w:cstheme="minorBidi"/>
+              <w:rFonts w:eastAsiaTheme="minorEastAsia" w:cstheme="minorBidi"/>
               <w:noProof/>
               <w:kern w:val="2"/>
               <w:sz w:val="24"/>
@@ -239,17 +215,19 @@
             </w:rPr>
             <w:fldChar w:fldCharType="separate"/>
           </w:r>
-          <w:hyperlink w:anchor="_Toc196424426" w:history="1">
+          <w:hyperlink w:anchor="_Toc197166077" w:history="1">
             <w:r>
               <w:rPr>
                 <w:rStyle w:val="Hyperlink"/>
                 <w:noProof/>
+                <w:sz w:val="24"/>
+                <w:szCs w:val="24"/>
               </w:rPr>
               <w:t>1</w:t>
             </w:r>
             <w:r>
               <w:rPr>
-                <w:rFonts w:asciiTheme="minorHAnsi" w:eastAsiaTheme="minorEastAsia" w:hAnsiTheme="minorHAnsi" w:cstheme="minorBidi"/>
+                <w:rFonts w:eastAsiaTheme="minorEastAsia" w:cstheme="minorBidi"/>
                 <w:noProof/>
                 <w:kern w:val="2"/>
                 <w:sz w:val="24"/>
@@ -263,6 +241,8 @@
               <w:rPr>
                 <w:rStyle w:val="Hyperlink"/>
                 <w:noProof/>
+                <w:sz w:val="24"/>
+                <w:szCs w:val="24"/>
               </w:rPr>
               <w:t>Sovelluksen nimi ja kuvaus</w:t>
             </w:r>
@@ -270,6 +250,8 @@
               <w:rPr>
                 <w:noProof/>
                 <w:webHidden/>
+                <w:sz w:val="24"/>
+                <w:szCs w:val="24"/>
               </w:rPr>
               <w:tab/>
             </w:r>
@@ -277,6 +259,8 @@
               <w:rPr>
                 <w:noProof/>
                 <w:webHidden/>
+                <w:sz w:val="24"/>
+                <w:szCs w:val="24"/>
               </w:rPr>
               <w:fldChar w:fldCharType="begin"/>
             </w:r>
@@ -284,19 +268,25 @@
               <w:rPr>
                 <w:noProof/>
                 <w:webHidden/>
-              </w:rPr>
-              <w:instrText xml:space="preserve"> PAGEREF _Toc196424426 \h </w:instrText>
-            </w:r>
-            <w:r>
-              <w:rPr>
-                <w:noProof/>
-                <w:webHidden/>
-              </w:rPr>
-            </w:r>
-            <w:r>
-              <w:rPr>
-                <w:noProof/>
-                <w:webHidden/>
+                <w:sz w:val="24"/>
+                <w:szCs w:val="24"/>
+              </w:rPr>
+              <w:instrText xml:space="preserve"> PAGEREF _Toc197166077 \h </w:instrText>
+            </w:r>
+            <w:r>
+              <w:rPr>
+                <w:noProof/>
+                <w:webHidden/>
+                <w:sz w:val="24"/>
+                <w:szCs w:val="24"/>
+              </w:rPr>
+            </w:r>
+            <w:r>
+              <w:rPr>
+                <w:noProof/>
+                <w:webHidden/>
+                <w:sz w:val="24"/>
+                <w:szCs w:val="24"/>
               </w:rPr>
               <w:fldChar w:fldCharType="separate"/>
             </w:r>
@@ -304,6 +294,8 @@
               <w:rPr>
                 <w:noProof/>
                 <w:webHidden/>
+                <w:sz w:val="24"/>
+                <w:szCs w:val="24"/>
               </w:rPr>
               <w:t>3</w:t>
             </w:r>
@@ -311,6 +303,8 @@
               <w:rPr>
                 <w:noProof/>
                 <w:webHidden/>
+                <w:sz w:val="24"/>
+                <w:szCs w:val="24"/>
               </w:rPr>
               <w:fldChar w:fldCharType="end"/>
             </w:r>
@@ -320,7 +314,7 @@
           <w:pPr>
             <w:pStyle w:val="TOC1"/>
             <w:rPr>
-              <w:rFonts w:asciiTheme="minorHAnsi" w:eastAsiaTheme="minorEastAsia" w:hAnsiTheme="minorHAnsi" w:cstheme="minorBidi"/>
+              <w:rFonts w:eastAsiaTheme="minorEastAsia" w:cstheme="minorBidi"/>
               <w:noProof/>
               <w:kern w:val="2"/>
               <w:sz w:val="24"/>
@@ -329,17 +323,19 @@
               <w14:ligatures w14:val="standardContextual"/>
             </w:rPr>
           </w:pPr>
-          <w:hyperlink w:anchor="_Toc196424427" w:history="1">
+          <w:hyperlink w:anchor="_Toc197166078" w:history="1">
             <w:r>
               <w:rPr>
                 <w:rStyle w:val="Hyperlink"/>
                 <w:noProof/>
+                <w:sz w:val="24"/>
+                <w:szCs w:val="24"/>
               </w:rPr>
               <w:t>2</w:t>
             </w:r>
             <w:r>
               <w:rPr>
-                <w:rFonts w:asciiTheme="minorHAnsi" w:eastAsiaTheme="minorEastAsia" w:hAnsiTheme="minorHAnsi" w:cstheme="minorBidi"/>
+                <w:rFonts w:eastAsiaTheme="minorEastAsia" w:cstheme="minorBidi"/>
                 <w:noProof/>
                 <w:kern w:val="2"/>
                 <w:sz w:val="24"/>
@@ -353,6 +349,8 @@
               <w:rPr>
                 <w:rStyle w:val="Hyperlink"/>
                 <w:noProof/>
+                <w:sz w:val="24"/>
+                <w:szCs w:val="24"/>
               </w:rPr>
               <w:t>Oma arvio työstä ja oman osaamisen kehittymisestä</w:t>
             </w:r>
@@ -360,6 +358,8 @@
               <w:rPr>
                 <w:noProof/>
                 <w:webHidden/>
+                <w:sz w:val="24"/>
+                <w:szCs w:val="24"/>
               </w:rPr>
               <w:tab/>
             </w:r>
@@ -367,6 +367,8 @@
               <w:rPr>
                 <w:noProof/>
                 <w:webHidden/>
+                <w:sz w:val="24"/>
+                <w:szCs w:val="24"/>
               </w:rPr>
               <w:fldChar w:fldCharType="begin"/>
             </w:r>
@@ -374,19 +376,25 @@
               <w:rPr>
                 <w:noProof/>
                 <w:webHidden/>
-              </w:rPr>
-              <w:instrText xml:space="preserve"> PAGEREF _Toc196424427 \h </w:instrText>
-            </w:r>
-            <w:r>
-              <w:rPr>
-                <w:noProof/>
-                <w:webHidden/>
-              </w:rPr>
-            </w:r>
-            <w:r>
-              <w:rPr>
-                <w:noProof/>
-                <w:webHidden/>
+                <w:sz w:val="24"/>
+                <w:szCs w:val="24"/>
+              </w:rPr>
+              <w:instrText xml:space="preserve"> PAGEREF _Toc197166078 \h </w:instrText>
+            </w:r>
+            <w:r>
+              <w:rPr>
+                <w:noProof/>
+                <w:webHidden/>
+                <w:sz w:val="24"/>
+                <w:szCs w:val="24"/>
+              </w:rPr>
+            </w:r>
+            <w:r>
+              <w:rPr>
+                <w:noProof/>
+                <w:webHidden/>
+                <w:sz w:val="24"/>
+                <w:szCs w:val="24"/>
               </w:rPr>
               <w:fldChar w:fldCharType="separate"/>
             </w:r>
@@ -394,6 +402,8 @@
               <w:rPr>
                 <w:noProof/>
                 <w:webHidden/>
+                <w:sz w:val="24"/>
+                <w:szCs w:val="24"/>
               </w:rPr>
               <w:t>3</w:t>
             </w:r>
@@ -401,6 +411,8 @@
               <w:rPr>
                 <w:noProof/>
                 <w:webHidden/>
+                <w:sz w:val="24"/>
+                <w:szCs w:val="24"/>
               </w:rPr>
               <w:fldChar w:fldCharType="end"/>
             </w:r>
@@ -410,7 +422,7 @@
           <w:pPr>
             <w:pStyle w:val="TOC1"/>
             <w:rPr>
-              <w:rFonts w:asciiTheme="minorHAnsi" w:eastAsiaTheme="minorEastAsia" w:hAnsiTheme="minorHAnsi" w:cstheme="minorBidi"/>
+              <w:rFonts w:eastAsiaTheme="minorEastAsia" w:cstheme="minorBidi"/>
               <w:noProof/>
               <w:kern w:val="2"/>
               <w:sz w:val="24"/>
@@ -419,17 +431,19 @@
               <w14:ligatures w14:val="standardContextual"/>
             </w:rPr>
           </w:pPr>
-          <w:hyperlink w:anchor="_Toc196424428" w:history="1">
+          <w:hyperlink w:anchor="_Toc197166079" w:history="1">
             <w:r>
               <w:rPr>
                 <w:rStyle w:val="Hyperlink"/>
                 <w:noProof/>
+                <w:sz w:val="24"/>
+                <w:szCs w:val="24"/>
               </w:rPr>
               <w:t>3</w:t>
             </w:r>
             <w:r>
               <w:rPr>
-                <w:rFonts w:asciiTheme="minorHAnsi" w:eastAsiaTheme="minorEastAsia" w:hAnsiTheme="minorHAnsi" w:cstheme="minorBidi"/>
+                <w:rFonts w:eastAsiaTheme="minorEastAsia" w:cstheme="minorBidi"/>
                 <w:noProof/>
                 <w:kern w:val="2"/>
                 <w:sz w:val="24"/>
@@ -443,6 +457,8 @@
               <w:rPr>
                 <w:rStyle w:val="Hyperlink"/>
                 <w:noProof/>
+                <w:sz w:val="24"/>
+                <w:szCs w:val="24"/>
               </w:rPr>
               <w:t>Palaute opettajalle kurssista sekä itse opetuksesta tähän saakka</w:t>
             </w:r>
@@ -450,6 +466,8 @@
               <w:rPr>
                 <w:noProof/>
                 <w:webHidden/>
+                <w:sz w:val="24"/>
+                <w:szCs w:val="24"/>
               </w:rPr>
               <w:tab/>
             </w:r>
@@ -457,6 +475,8 @@
               <w:rPr>
                 <w:noProof/>
                 <w:webHidden/>
+                <w:sz w:val="24"/>
+                <w:szCs w:val="24"/>
               </w:rPr>
               <w:fldChar w:fldCharType="begin"/>
             </w:r>
@@ -464,19 +484,25 @@
               <w:rPr>
                 <w:noProof/>
                 <w:webHidden/>
-              </w:rPr>
-              <w:instrText xml:space="preserve"> PAGEREF _Toc196424428 \h </w:instrText>
-            </w:r>
-            <w:r>
-              <w:rPr>
-                <w:noProof/>
-                <w:webHidden/>
-              </w:rPr>
-            </w:r>
-            <w:r>
-              <w:rPr>
-                <w:noProof/>
-                <w:webHidden/>
+                <w:sz w:val="24"/>
+                <w:szCs w:val="24"/>
+              </w:rPr>
+              <w:instrText xml:space="preserve"> PAGEREF _Toc197166079 \h </w:instrText>
+            </w:r>
+            <w:r>
+              <w:rPr>
+                <w:noProof/>
+                <w:webHidden/>
+                <w:sz w:val="24"/>
+                <w:szCs w:val="24"/>
+              </w:rPr>
+            </w:r>
+            <w:r>
+              <w:rPr>
+                <w:noProof/>
+                <w:webHidden/>
+                <w:sz w:val="24"/>
+                <w:szCs w:val="24"/>
               </w:rPr>
               <w:fldChar w:fldCharType="separate"/>
             </w:r>
@@ -484,6 +510,8 @@
               <w:rPr>
                 <w:noProof/>
                 <w:webHidden/>
+                <w:sz w:val="24"/>
+                <w:szCs w:val="24"/>
               </w:rPr>
               <w:t>3</w:t>
             </w:r>
@@ -491,6 +519,8 @@
               <w:rPr>
                 <w:noProof/>
                 <w:webHidden/>
+                <w:sz w:val="24"/>
+                <w:szCs w:val="24"/>
               </w:rPr>
               <w:fldChar w:fldCharType="end"/>
             </w:r>
@@ -500,7 +530,7 @@
           <w:pPr>
             <w:pStyle w:val="TOC1"/>
             <w:rPr>
-              <w:rFonts w:asciiTheme="minorHAnsi" w:eastAsiaTheme="minorEastAsia" w:hAnsiTheme="minorHAnsi" w:cstheme="minorBidi"/>
+              <w:rFonts w:eastAsiaTheme="minorEastAsia" w:cstheme="minorBidi"/>
               <w:noProof/>
               <w:kern w:val="2"/>
               <w:sz w:val="24"/>
@@ -509,17 +539,19 @@
               <w14:ligatures w14:val="standardContextual"/>
             </w:rPr>
           </w:pPr>
-          <w:hyperlink w:anchor="_Toc196424429" w:history="1">
+          <w:hyperlink w:anchor="_Toc197166080" w:history="1">
             <w:r>
               <w:rPr>
                 <w:rStyle w:val="Hyperlink"/>
                 <w:noProof/>
+                <w:sz w:val="24"/>
+                <w:szCs w:val="24"/>
               </w:rPr>
               <w:t>4</w:t>
             </w:r>
             <w:r>
               <w:rPr>
-                <w:rFonts w:asciiTheme="minorHAnsi" w:eastAsiaTheme="minorEastAsia" w:hAnsiTheme="minorHAnsi" w:cstheme="minorBidi"/>
+                <w:rFonts w:eastAsiaTheme="minorEastAsia" w:cstheme="minorBidi"/>
                 <w:noProof/>
                 <w:kern w:val="2"/>
                 <w:sz w:val="24"/>
@@ -533,6 +565,8 @@
               <w:rPr>
                 <w:rStyle w:val="Hyperlink"/>
                 <w:noProof/>
+                <w:sz w:val="24"/>
+                <w:szCs w:val="24"/>
               </w:rPr>
               <w:t>Vertaisarviointi</w:t>
             </w:r>
@@ -540,6 +574,8 @@
               <w:rPr>
                 <w:noProof/>
                 <w:webHidden/>
+                <w:sz w:val="24"/>
+                <w:szCs w:val="24"/>
               </w:rPr>
               <w:tab/>
             </w:r>
@@ -547,6 +583,8 @@
               <w:rPr>
                 <w:noProof/>
                 <w:webHidden/>
+                <w:sz w:val="24"/>
+                <w:szCs w:val="24"/>
               </w:rPr>
               <w:fldChar w:fldCharType="begin"/>
             </w:r>
@@ -554,19 +592,25 @@
               <w:rPr>
                 <w:noProof/>
                 <w:webHidden/>
-              </w:rPr>
-              <w:instrText xml:space="preserve"> PAGEREF _Toc196424429 \h </w:instrText>
-            </w:r>
-            <w:r>
-              <w:rPr>
-                <w:noProof/>
-                <w:webHidden/>
-              </w:rPr>
-            </w:r>
-            <w:r>
-              <w:rPr>
-                <w:noProof/>
-                <w:webHidden/>
+                <w:sz w:val="24"/>
+                <w:szCs w:val="24"/>
+              </w:rPr>
+              <w:instrText xml:space="preserve"> PAGEREF _Toc197166080 \h </w:instrText>
+            </w:r>
+            <w:r>
+              <w:rPr>
+                <w:noProof/>
+                <w:webHidden/>
+                <w:sz w:val="24"/>
+                <w:szCs w:val="24"/>
+              </w:rPr>
+            </w:r>
+            <w:r>
+              <w:rPr>
+                <w:noProof/>
+                <w:webHidden/>
+                <w:sz w:val="24"/>
+                <w:szCs w:val="24"/>
               </w:rPr>
               <w:fldChar w:fldCharType="separate"/>
             </w:r>
@@ -574,6 +618,8 @@
               <w:rPr>
                 <w:noProof/>
                 <w:webHidden/>
+                <w:sz w:val="24"/>
+                <w:szCs w:val="24"/>
               </w:rPr>
               <w:t>3</w:t>
             </w:r>
@@ -581,6 +627,8 @@
               <w:rPr>
                 <w:noProof/>
                 <w:webHidden/>
+                <w:sz w:val="24"/>
+                <w:szCs w:val="24"/>
               </w:rPr>
               <w:fldChar w:fldCharType="end"/>
             </w:r>
@@ -590,7 +638,7 @@
           <w:pPr>
             <w:pStyle w:val="TOC1"/>
             <w:rPr>
-              <w:rFonts w:asciiTheme="minorHAnsi" w:eastAsiaTheme="minorEastAsia" w:hAnsiTheme="minorHAnsi" w:cstheme="minorBidi"/>
+              <w:rFonts w:eastAsiaTheme="minorEastAsia" w:cstheme="minorBidi"/>
               <w:noProof/>
               <w:kern w:val="2"/>
               <w:sz w:val="24"/>
@@ -599,17 +647,19 @@
               <w14:ligatures w14:val="standardContextual"/>
             </w:rPr>
           </w:pPr>
-          <w:hyperlink w:anchor="_Toc196424430" w:history="1">
+          <w:hyperlink w:anchor="_Toc197166081" w:history="1">
             <w:r>
               <w:rPr>
                 <w:rStyle w:val="Hyperlink"/>
                 <w:noProof/>
+                <w:sz w:val="24"/>
+                <w:szCs w:val="24"/>
               </w:rPr>
               <w:t>5</w:t>
             </w:r>
             <w:r>
               <w:rPr>
-                <w:rFonts w:asciiTheme="minorHAnsi" w:eastAsiaTheme="minorEastAsia" w:hAnsiTheme="minorHAnsi" w:cstheme="minorBidi"/>
+                <w:rFonts w:eastAsiaTheme="minorEastAsia" w:cstheme="minorBidi"/>
                 <w:noProof/>
                 <w:kern w:val="2"/>
                 <w:sz w:val="24"/>
@@ -623,6 +673,8 @@
               <w:rPr>
                 <w:rStyle w:val="Hyperlink"/>
                 <w:noProof/>
+                <w:sz w:val="24"/>
+                <w:szCs w:val="24"/>
               </w:rPr>
               <w:t>Linkit</w:t>
             </w:r>
@@ -630,6 +682,8 @@
               <w:rPr>
                 <w:noProof/>
                 <w:webHidden/>
+                <w:sz w:val="24"/>
+                <w:szCs w:val="24"/>
               </w:rPr>
               <w:tab/>
             </w:r>
@@ -637,6 +691,8 @@
               <w:rPr>
                 <w:noProof/>
                 <w:webHidden/>
+                <w:sz w:val="24"/>
+                <w:szCs w:val="24"/>
               </w:rPr>
               <w:fldChar w:fldCharType="begin"/>
             </w:r>
@@ -644,19 +700,25 @@
               <w:rPr>
                 <w:noProof/>
                 <w:webHidden/>
-              </w:rPr>
-              <w:instrText xml:space="preserve"> PAGEREF _Toc196424430 \h </w:instrText>
-            </w:r>
-            <w:r>
-              <w:rPr>
-                <w:noProof/>
-                <w:webHidden/>
-              </w:rPr>
-            </w:r>
-            <w:r>
-              <w:rPr>
-                <w:noProof/>
-                <w:webHidden/>
+                <w:sz w:val="24"/>
+                <w:szCs w:val="24"/>
+              </w:rPr>
+              <w:instrText xml:space="preserve"> PAGEREF _Toc197166081 \h </w:instrText>
+            </w:r>
+            <w:r>
+              <w:rPr>
+                <w:noProof/>
+                <w:webHidden/>
+                <w:sz w:val="24"/>
+                <w:szCs w:val="24"/>
+              </w:rPr>
+            </w:r>
+            <w:r>
+              <w:rPr>
+                <w:noProof/>
+                <w:webHidden/>
+                <w:sz w:val="24"/>
+                <w:szCs w:val="24"/>
               </w:rPr>
               <w:fldChar w:fldCharType="separate"/>
             </w:r>
@@ -664,6 +726,8 @@
               <w:rPr>
                 <w:noProof/>
                 <w:webHidden/>
+                <w:sz w:val="24"/>
+                <w:szCs w:val="24"/>
               </w:rPr>
               <w:t>3</w:t>
             </w:r>
@@ -671,6 +735,8 @@
               <w:rPr>
                 <w:noProof/>
                 <w:webHidden/>
+                <w:sz w:val="24"/>
+                <w:szCs w:val="24"/>
               </w:rPr>
               <w:fldChar w:fldCharType="end"/>
             </w:r>
@@ -680,7 +746,7 @@
           <w:pPr>
             <w:pStyle w:val="TOC2"/>
             <w:rPr>
-              <w:rFonts w:asciiTheme="minorHAnsi" w:eastAsiaTheme="minorEastAsia" w:hAnsiTheme="minorHAnsi" w:cstheme="minorBidi"/>
+              <w:rFonts w:eastAsiaTheme="minorEastAsia" w:cstheme="minorBidi"/>
               <w:noProof/>
               <w:kern w:val="2"/>
               <w:sz w:val="24"/>
@@ -689,17 +755,19 @@
               <w14:ligatures w14:val="standardContextual"/>
             </w:rPr>
           </w:pPr>
-          <w:hyperlink w:anchor="_Toc196424431" w:history="1">
+          <w:hyperlink w:anchor="_Toc197166082" w:history="1">
             <w:r>
               <w:rPr>
                 <w:rStyle w:val="Hyperlink"/>
                 <w:noProof/>
+                <w:sz w:val="24"/>
+                <w:szCs w:val="24"/>
               </w:rPr>
               <w:t>5.1</w:t>
             </w:r>
             <w:r>
               <w:rPr>
-                <w:rFonts w:asciiTheme="minorHAnsi" w:eastAsiaTheme="minorEastAsia" w:hAnsiTheme="minorHAnsi" w:cstheme="minorBidi"/>
+                <w:rFonts w:eastAsiaTheme="minorEastAsia" w:cstheme="minorBidi"/>
                 <w:noProof/>
                 <w:kern w:val="2"/>
                 <w:sz w:val="24"/>
@@ -713,13 +781,17 @@
               <w:rPr>
                 <w:rStyle w:val="Hyperlink"/>
                 <w:noProof/>
-              </w:rPr>
-              <w:t>Verkkosovelluksen osoite</w:t>
-            </w:r>
-            <w:r>
-              <w:rPr>
-                <w:noProof/>
-                <w:webHidden/>
+                <w:sz w:val="24"/>
+                <w:szCs w:val="24"/>
+              </w:rPr>
+              <w:t>Verkkosovelluksen osoite -</w:t>
+            </w:r>
+            <w:r>
+              <w:rPr>
+                <w:noProof/>
+                <w:webHidden/>
+                <w:sz w:val="24"/>
+                <w:szCs w:val="24"/>
               </w:rPr>
               <w:tab/>
             </w:r>
@@ -727,6 +799,8 @@
               <w:rPr>
                 <w:noProof/>
                 <w:webHidden/>
+                <w:sz w:val="24"/>
+                <w:szCs w:val="24"/>
               </w:rPr>
               <w:fldChar w:fldCharType="begin"/>
             </w:r>
@@ -734,19 +808,25 @@
               <w:rPr>
                 <w:noProof/>
                 <w:webHidden/>
-              </w:rPr>
-              <w:instrText xml:space="preserve"> PAGEREF _Toc196424431 \h </w:instrText>
-            </w:r>
-            <w:r>
-              <w:rPr>
-                <w:noProof/>
-                <w:webHidden/>
-              </w:rPr>
-            </w:r>
-            <w:r>
-              <w:rPr>
-                <w:noProof/>
-                <w:webHidden/>
+                <w:sz w:val="24"/>
+                <w:szCs w:val="24"/>
+              </w:rPr>
+              <w:instrText xml:space="preserve"> PAGEREF _Toc197166082 \h </w:instrText>
+            </w:r>
+            <w:r>
+              <w:rPr>
+                <w:noProof/>
+                <w:webHidden/>
+                <w:sz w:val="24"/>
+                <w:szCs w:val="24"/>
+              </w:rPr>
+            </w:r>
+            <w:r>
+              <w:rPr>
+                <w:noProof/>
+                <w:webHidden/>
+                <w:sz w:val="24"/>
+                <w:szCs w:val="24"/>
               </w:rPr>
               <w:fldChar w:fldCharType="separate"/>
             </w:r>
@@ -754,6 +834,8 @@
               <w:rPr>
                 <w:noProof/>
                 <w:webHidden/>
+                <w:sz w:val="24"/>
+                <w:szCs w:val="24"/>
               </w:rPr>
               <w:t>3</w:t>
             </w:r>
@@ -761,6 +843,8 @@
               <w:rPr>
                 <w:noProof/>
                 <w:webHidden/>
+                <w:sz w:val="24"/>
+                <w:szCs w:val="24"/>
               </w:rPr>
               <w:fldChar w:fldCharType="end"/>
             </w:r>
@@ -770,7 +854,7 @@
           <w:pPr>
             <w:pStyle w:val="TOC2"/>
             <w:rPr>
-              <w:rFonts w:asciiTheme="minorHAnsi" w:eastAsiaTheme="minorEastAsia" w:hAnsiTheme="minorHAnsi" w:cstheme="minorBidi"/>
+              <w:rFonts w:eastAsiaTheme="minorEastAsia" w:cstheme="minorBidi"/>
               <w:noProof/>
               <w:kern w:val="2"/>
               <w:sz w:val="24"/>
@@ -779,17 +863,19 @@
               <w14:ligatures w14:val="standardContextual"/>
             </w:rPr>
           </w:pPr>
-          <w:hyperlink w:anchor="_Toc196424432" w:history="1">
+          <w:hyperlink w:anchor="_Toc197166083" w:history="1">
             <w:r>
               <w:rPr>
                 <w:rStyle w:val="Hyperlink"/>
                 <w:noProof/>
+                <w:sz w:val="24"/>
+                <w:szCs w:val="24"/>
               </w:rPr>
               <w:t>5.2</w:t>
             </w:r>
             <w:r>
               <w:rPr>
-                <w:rFonts w:asciiTheme="minorHAnsi" w:eastAsiaTheme="minorEastAsia" w:hAnsiTheme="minorHAnsi" w:cstheme="minorBidi"/>
+                <w:rFonts w:eastAsiaTheme="minorEastAsia" w:cstheme="minorBidi"/>
                 <w:noProof/>
                 <w:kern w:val="2"/>
                 <w:sz w:val="24"/>
@@ -803,6 +889,8 @@
               <w:rPr>
                 <w:rStyle w:val="Hyperlink"/>
                 <w:noProof/>
+                <w:sz w:val="24"/>
+                <w:szCs w:val="24"/>
               </w:rPr>
               <w:t>Linkki GitHub repositorioon</w:t>
             </w:r>
@@ -810,6 +898,8 @@
               <w:rPr>
                 <w:noProof/>
                 <w:webHidden/>
+                <w:sz w:val="24"/>
+                <w:szCs w:val="24"/>
               </w:rPr>
               <w:tab/>
             </w:r>
@@ -817,6 +907,8 @@
               <w:rPr>
                 <w:noProof/>
                 <w:webHidden/>
+                <w:sz w:val="24"/>
+                <w:szCs w:val="24"/>
               </w:rPr>
               <w:fldChar w:fldCharType="begin"/>
             </w:r>
@@ -824,19 +916,25 @@
               <w:rPr>
                 <w:noProof/>
                 <w:webHidden/>
-              </w:rPr>
-              <w:instrText xml:space="preserve"> PAGEREF _Toc196424432 \h </w:instrText>
-            </w:r>
-            <w:r>
-              <w:rPr>
-                <w:noProof/>
-                <w:webHidden/>
-              </w:rPr>
-            </w:r>
-            <w:r>
-              <w:rPr>
-                <w:noProof/>
-                <w:webHidden/>
+                <w:sz w:val="24"/>
+                <w:szCs w:val="24"/>
+              </w:rPr>
+              <w:instrText xml:space="preserve"> PAGEREF _Toc197166083 \h </w:instrText>
+            </w:r>
+            <w:r>
+              <w:rPr>
+                <w:noProof/>
+                <w:webHidden/>
+                <w:sz w:val="24"/>
+                <w:szCs w:val="24"/>
+              </w:rPr>
+            </w:r>
+            <w:r>
+              <w:rPr>
+                <w:noProof/>
+                <w:webHidden/>
+                <w:sz w:val="24"/>
+                <w:szCs w:val="24"/>
               </w:rPr>
               <w:fldChar w:fldCharType="separate"/>
             </w:r>
@@ -844,13 +942,17 @@
               <w:rPr>
                 <w:noProof/>
                 <w:webHidden/>
-              </w:rPr>
-              <w:t>4</w:t>
-            </w:r>
-            <w:r>
-              <w:rPr>
-                <w:noProof/>
-                <w:webHidden/>
+                <w:sz w:val="24"/>
+                <w:szCs w:val="24"/>
+              </w:rPr>
+              <w:t>3</w:t>
+            </w:r>
+            <w:r>
+              <w:rPr>
+                <w:noProof/>
+                <w:webHidden/>
+                <w:sz w:val="24"/>
+                <w:szCs w:val="24"/>
               </w:rPr>
               <w:fldChar w:fldCharType="end"/>
             </w:r>
@@ -860,7 +962,7 @@
           <w:pPr>
             <w:pStyle w:val="TOC2"/>
             <w:rPr>
-              <w:rFonts w:asciiTheme="minorHAnsi" w:eastAsiaTheme="minorEastAsia" w:hAnsiTheme="minorHAnsi" w:cstheme="minorBidi"/>
+              <w:rFonts w:eastAsiaTheme="minorEastAsia" w:cstheme="minorBidi"/>
               <w:noProof/>
               <w:kern w:val="2"/>
               <w:sz w:val="24"/>
@@ -869,17 +971,19 @@
               <w14:ligatures w14:val="standardContextual"/>
             </w:rPr>
           </w:pPr>
-          <w:hyperlink w:anchor="_Toc196424433" w:history="1">
+          <w:hyperlink w:anchor="_Toc197166084" w:history="1">
             <w:r>
               <w:rPr>
                 <w:rStyle w:val="Hyperlink"/>
                 <w:noProof/>
+                <w:sz w:val="24"/>
+                <w:szCs w:val="24"/>
               </w:rPr>
               <w:t>5.3</w:t>
             </w:r>
             <w:r>
               <w:rPr>
-                <w:rFonts w:asciiTheme="minorHAnsi" w:eastAsiaTheme="minorEastAsia" w:hAnsiTheme="minorHAnsi" w:cstheme="minorBidi"/>
+                <w:rFonts w:eastAsiaTheme="minorEastAsia" w:cstheme="minorBidi"/>
                 <w:noProof/>
                 <w:kern w:val="2"/>
                 <w:sz w:val="24"/>
@@ -893,13 +997,17 @@
               <w:rPr>
                 <w:rStyle w:val="Hyperlink"/>
                 <w:noProof/>
-              </w:rPr>
-              <w:t>Linkki projektin videoesitykseen</w:t>
-            </w:r>
-            <w:r>
-              <w:rPr>
-                <w:noProof/>
-                <w:webHidden/>
+                <w:sz w:val="24"/>
+                <w:szCs w:val="24"/>
+              </w:rPr>
+              <w:t>Linkki projektin videoesityksee</w:t>
+            </w:r>
+            <w:r>
+              <w:rPr>
+                <w:noProof/>
+                <w:webHidden/>
+                <w:sz w:val="24"/>
+                <w:szCs w:val="24"/>
               </w:rPr>
               <w:tab/>
             </w:r>
@@ -907,6 +1015,8 @@
               <w:rPr>
                 <w:noProof/>
                 <w:webHidden/>
+                <w:sz w:val="24"/>
+                <w:szCs w:val="24"/>
               </w:rPr>
               <w:fldChar w:fldCharType="begin"/>
             </w:r>
@@ -914,19 +1024,25 @@
               <w:rPr>
                 <w:noProof/>
                 <w:webHidden/>
-              </w:rPr>
-              <w:instrText xml:space="preserve"> PAGEREF _Toc196424433 \h </w:instrText>
-            </w:r>
-            <w:r>
-              <w:rPr>
-                <w:noProof/>
-                <w:webHidden/>
-              </w:rPr>
-            </w:r>
-            <w:r>
-              <w:rPr>
-                <w:noProof/>
-                <w:webHidden/>
+                <w:sz w:val="24"/>
+                <w:szCs w:val="24"/>
+              </w:rPr>
+              <w:instrText xml:space="preserve"> PAGEREF _Toc197166084 \h </w:instrText>
+            </w:r>
+            <w:r>
+              <w:rPr>
+                <w:noProof/>
+                <w:webHidden/>
+                <w:sz w:val="24"/>
+                <w:szCs w:val="24"/>
+              </w:rPr>
+            </w:r>
+            <w:r>
+              <w:rPr>
+                <w:noProof/>
+                <w:webHidden/>
+                <w:sz w:val="24"/>
+                <w:szCs w:val="24"/>
               </w:rPr>
               <w:fldChar w:fldCharType="separate"/>
             </w:r>
@@ -934,13 +1050,17 @@
               <w:rPr>
                 <w:noProof/>
                 <w:webHidden/>
-              </w:rPr>
-              <w:t>4</w:t>
-            </w:r>
-            <w:r>
-              <w:rPr>
-                <w:noProof/>
-                <w:webHidden/>
+                <w:sz w:val="24"/>
+                <w:szCs w:val="24"/>
+              </w:rPr>
+              <w:t>3</w:t>
+            </w:r>
+            <w:r>
+              <w:rPr>
+                <w:noProof/>
+                <w:webHidden/>
+                <w:sz w:val="24"/>
+                <w:szCs w:val="24"/>
               </w:rPr>
               <w:fldChar w:fldCharType="end"/>
             </w:r>
@@ -948,7 +1068,6 @@
         </w:p>
         <w:p>
           <w:pPr>
-            <w:jc w:val="both"/>
             <w:rPr>
               <w:sz w:val="24"/>
               <w:szCs w:val="24"/>
@@ -970,7 +1089,6 @@
         <w:tabs>
           <w:tab w:val="left" w:pos="5550"/>
         </w:tabs>
-        <w:jc w:val="both"/>
         <w:rPr>
           <w:sz w:val="24"/>
           <w:szCs w:val="24"/>
@@ -983,7 +1101,6 @@
         <w:tabs>
           <w:tab w:val="left" w:pos="5550"/>
         </w:tabs>
-        <w:jc w:val="both"/>
         <w:rPr>
           <w:sz w:val="24"/>
           <w:szCs w:val="24"/>
@@ -1003,13 +1120,12 @@
     <w:p>
       <w:pPr>
         <w:pStyle w:val="Heading1"/>
-        <w:jc w:val="both"/>
-        <w:rPr>
-          <w:sz w:val="24"/>
-          <w:szCs w:val="24"/>
-        </w:rPr>
-      </w:pPr>
-      <w:bookmarkStart w:id="0" w:name="_Toc196424426"/>
+        <w:rPr>
+          <w:sz w:val="24"/>
+          <w:szCs w:val="24"/>
+        </w:rPr>
+      </w:pPr>
+      <w:bookmarkStart w:id="0" w:name="_Toc197166077"/>
       <w:r>
         <w:rPr>
           <w:sz w:val="24"/>
@@ -1023,7 +1139,6 @@
     <w:p>
       <w:pPr>
         <w:pStyle w:val="Normalsis"/>
-        <w:ind w:left="431"/>
         <w:rPr>
           <w:sz w:val="24"/>
           <w:szCs w:val="24"/>
@@ -1034,83 +1149,30 @@
           <w:sz w:val="24"/>
           <w:szCs w:val="24"/>
         </w:rPr>
-        <w:t>Sovellu</w:t>
-      </w:r>
-      <w:r>
-        <w:rPr>
-          <w:sz w:val="24"/>
-          <w:szCs w:val="24"/>
-        </w:rPr>
-        <w:t xml:space="preserve">ksen nimi on </w:t>
-      </w:r>
-      <w:r>
-        <w:rPr>
-          <w:sz w:val="24"/>
-          <w:szCs w:val="24"/>
-        </w:rPr>
-        <w:t>Movioso</w:t>
-      </w:r>
-      <w:r>
-        <w:rPr>
-          <w:sz w:val="24"/>
-          <w:szCs w:val="24"/>
-        </w:rPr>
-        <w:t xml:space="preserve">. Sovellus toimii työkaluna, jolla käyttäjä voi listata </w:t>
-      </w:r>
-      <w:r>
-        <w:rPr>
-          <w:sz w:val="24"/>
-          <w:szCs w:val="24"/>
-        </w:rPr>
-        <w:t xml:space="preserve">tietoja </w:t>
-      </w:r>
-      <w:r>
-        <w:rPr>
-          <w:sz w:val="24"/>
-          <w:szCs w:val="24"/>
-        </w:rPr>
-        <w:t>kuluvan päivän Finnkinon elokuvateattereissa näytettäv</w:t>
-      </w:r>
-      <w:r>
-        <w:rPr>
-          <w:sz w:val="24"/>
-          <w:szCs w:val="24"/>
-        </w:rPr>
-        <w:t>istä</w:t>
-      </w:r>
-      <w:r>
-        <w:rPr>
-          <w:sz w:val="24"/>
-          <w:szCs w:val="24"/>
-        </w:rPr>
-        <w:t xml:space="preserve"> elokuv</w:t>
-      </w:r>
-      <w:r>
-        <w:rPr>
-          <w:sz w:val="24"/>
-          <w:szCs w:val="24"/>
-        </w:rPr>
-        <w:t>ista</w:t>
-      </w:r>
-      <w:r>
-        <w:rPr>
-          <w:sz w:val="24"/>
-          <w:szCs w:val="24"/>
-        </w:rPr>
-        <w:t>.</w:t>
-      </w:r>
-      <w:r>
-        <w:rPr>
-          <w:sz w:val="24"/>
-          <w:szCs w:val="24"/>
-        </w:rPr>
-        <w:t xml:space="preserve"> Käyttäjä valitsee haluamansa elokuvateatterin kirjoittamalla hakupalkkiin. Painamalla hakunappulaa sovellus hakee dataa Finnkinon rajapinnasta ja muokkaa sen haluttuun muotoon.</w:t>
+        <w:t>asd</w:t>
       </w:r>
     </w:p>
     <w:p>
       <w:pPr>
+        <w:pStyle w:val="Heading1"/>
+        <w:rPr>
+          <w:sz w:val="24"/>
+          <w:szCs w:val="24"/>
+        </w:rPr>
+      </w:pPr>
+      <w:bookmarkStart w:id="1" w:name="_Toc197166078"/>
+      <w:r>
+        <w:rPr>
+          <w:sz w:val="24"/>
+          <w:szCs w:val="24"/>
+        </w:rPr>
+        <w:t>Oma arvio työstä ja oman osaamisen kehittymisestä</w:t>
+      </w:r>
+      <w:bookmarkEnd w:id="1"/>
+    </w:p>
+    <w:p>
+      <w:pPr>
         <w:pStyle w:val="Normalsis"/>
-        <w:ind w:left="431"/>
         <w:rPr>
           <w:sz w:val="24"/>
           <w:szCs w:val="24"/>
@@ -1121,7 +1183,26 @@
           <w:sz w:val="24"/>
           <w:szCs w:val="24"/>
         </w:rPr>
-        <w:t>Movioso</w:t>
+        <w:t>asd</w:t>
+      </w:r>
+    </w:p>
+    <w:p>
+      <w:pPr>
+        <w:pStyle w:val="Normalsis"/>
+      </w:pPr>
+      <w:r>
+        <w:rPr>
+          <w:sz w:val="24"/>
+          <w:szCs w:val="24"/>
+        </w:rPr>
+        <w:t>Antaisin itselleni</w:t>
+      </w:r>
+      <w:r>
+        <w:rPr>
+          <w:sz w:val="24"/>
+          <w:szCs w:val="24"/>
+        </w:rPr>
+        <w:t xml:space="preserve"> pisteitä seuraavasti: </w:t>
       </w:r>
       <w:r>
         <w:rPr>
@@ -1135,36 +1216,200 @@
           <w:sz w:val="24"/>
           <w:szCs w:val="24"/>
         </w:rPr>
-        <w:t xml:space="preserve">käyttää AJAX-tekniikkaa </w:t>
+        <w:t>10</w:t>
       </w:r>
       <w:r>
         <w:rPr>
           <w:sz w:val="24"/>
           <w:szCs w:val="24"/>
         </w:rPr>
-        <w:t>h</w:t>
+        <w:t>/</w:t>
       </w:r>
       <w:r>
         <w:rPr>
           <w:sz w:val="24"/>
           <w:szCs w:val="24"/>
         </w:rPr>
-        <w:t>akiessaan tietoja elokuvanäytöksistä</w:t>
+        <w:t>10</w:t>
       </w:r>
       <w:r>
         <w:rPr>
           <w:sz w:val="24"/>
           <w:szCs w:val="24"/>
         </w:rPr>
-        <w:t xml:space="preserve"> Finnkinon rajapin</w:t>
+        <w:t xml:space="preserve"> </w:t>
       </w:r>
       <w:r>
         <w:rPr>
           <w:sz w:val="24"/>
           <w:szCs w:val="24"/>
         </w:rPr>
-        <w:t>nasta (</w:t>
+        <w:t>p</w:t>
       </w:r>
+    </w:p>
+    <w:p>
+      <w:pPr>
+        <w:pStyle w:val="Heading1"/>
+        <w:rPr>
+          <w:sz w:val="24"/>
+          <w:szCs w:val="24"/>
+        </w:rPr>
+      </w:pPr>
+      <w:bookmarkStart w:id="2" w:name="_Toc119942857"/>
+      <w:bookmarkStart w:id="3" w:name="_Toc197166079"/>
+      <w:r>
+        <w:rPr>
+          <w:sz w:val="24"/>
+          <w:szCs w:val="24"/>
+        </w:rPr>
+        <w:t>Palaute opettajalle kurssista sekä itse opetuksesta</w:t>
+      </w:r>
+      <w:bookmarkEnd w:id="2"/>
+      <w:bookmarkEnd w:id="3"/>
+    </w:p>
+    <w:p>
+      <w:pPr>
+        <w:pStyle w:val="Normalsis"/>
+        <w:rPr>
+          <w:sz w:val="24"/>
+          <w:szCs w:val="24"/>
+        </w:rPr>
+      </w:pPr>
+      <w:r>
+        <w:rPr>
+          <w:sz w:val="24"/>
+          <w:szCs w:val="24"/>
+        </w:rPr>
+        <w:t>asd</w:t>
+      </w:r>
+    </w:p>
+    <w:p>
+      <w:pPr>
+        <w:pStyle w:val="Heading1"/>
+        <w:rPr>
+          <w:sz w:val="24"/>
+          <w:szCs w:val="24"/>
+        </w:rPr>
+      </w:pPr>
+      <w:bookmarkStart w:id="4" w:name="_Toc197166081"/>
+      <w:r>
+        <w:rPr>
+          <w:sz w:val="24"/>
+          <w:szCs w:val="24"/>
+        </w:rPr>
+        <w:t>Linkit</w:t>
+      </w:r>
+      <w:bookmarkEnd w:id="4"/>
+    </w:p>
+    <w:p>
+      <w:pPr>
+        <w:pStyle w:val="Heading2"/>
+        <w:rPr>
+          <w:sz w:val="24"/>
+          <w:szCs w:val="24"/>
+        </w:rPr>
+      </w:pPr>
+      <w:bookmarkStart w:id="5" w:name="_Toc197166082"/>
+      <w:r>
+        <w:rPr>
+          <w:sz w:val="24"/>
+          <w:szCs w:val="24"/>
+        </w:rPr>
+        <w:t>S</w:t>
+      </w:r>
+      <w:r>
+        <w:rPr>
+          <w:sz w:val="24"/>
+          <w:szCs w:val="24"/>
+        </w:rPr>
+        <w:t>ovelluksen</w:t>
+      </w:r>
+      <w:r>
+        <w:rPr>
+          <w:sz w:val="24"/>
+          <w:szCs w:val="24"/>
+        </w:rPr>
+        <w:t xml:space="preserve"> </w:t>
+      </w:r>
+      <w:r>
+        <w:rPr>
+          <w:sz w:val="24"/>
+          <w:szCs w:val="24"/>
+        </w:rPr>
+        <w:t>verkko-</w:t>
+      </w:r>
+      <w:r>
+        <w:rPr>
+          <w:sz w:val="24"/>
+          <w:szCs w:val="24"/>
+        </w:rPr>
+        <w:t>osoite</w:t>
+      </w:r>
+      <w:bookmarkEnd w:id="5"/>
+    </w:p>
+    <w:p>
+      <w:pPr>
+        <w:pStyle w:val="Normalsis"/>
+        <w:rPr>
+          <w:sz w:val="24"/>
+          <w:szCs w:val="24"/>
+        </w:rPr>
+      </w:pPr>
+      <w:r>
+        <w:rPr>
+          <w:sz w:val="24"/>
+          <w:szCs w:val="24"/>
+        </w:rPr>
+        <w:t>asd</w:t>
+      </w:r>
+    </w:p>
+    <w:p>
+      <w:pPr>
+        <w:pStyle w:val="Heading2"/>
+        <w:rPr>
+          <w:sz w:val="24"/>
+          <w:szCs w:val="24"/>
+        </w:rPr>
+      </w:pPr>
+      <w:bookmarkStart w:id="6" w:name="_Toc197166083"/>
+      <w:r>
+        <w:rPr>
+          <w:sz w:val="24"/>
+          <w:szCs w:val="24"/>
+        </w:rPr>
+        <w:t>GitHub</w:t>
+      </w:r>
+      <w:r>
+        <w:rPr>
+          <w:sz w:val="24"/>
+          <w:szCs w:val="24"/>
+        </w:rPr>
+        <w:t>-</w:t>
+      </w:r>
+      <w:r>
+        <w:rPr>
+          <w:sz w:val="24"/>
+          <w:szCs w:val="24"/>
+        </w:rPr>
+        <w:t>repositorion</w:t>
+      </w:r>
+      <w:bookmarkEnd w:id="6"/>
+      <w:r>
+        <w:rPr>
+          <w:sz w:val="24"/>
+          <w:szCs w:val="24"/>
+        </w:rPr>
+        <w:t xml:space="preserve"> verkko-osoite</w:t>
+      </w:r>
+    </w:p>
+    <w:p>
+      <w:pPr>
+        <w:pStyle w:val="Normalsis"/>
+        <w:rPr>
+          <w:sz w:val="24"/>
+          <w:szCs w:val="24"/>
+        </w:rPr>
+      </w:pPr>
       <w:hyperlink r:id="rId14" w:history="1">
         <w:r>
           <w:rPr>
@@ -1172,542 +1417,60 @@
             <w:sz w:val="24"/>
             <w:szCs w:val="24"/>
           </w:rPr>
-          <w:t>https://www.finnkino.fi/xml/Schedule/</w:t>
-        </w:r>
-      </w:hyperlink>
-      <w:r>
-        <w:rPr>
-          <w:sz w:val="24"/>
-          <w:szCs w:val="24"/>
-        </w:rPr>
-        <w:t>)</w:t>
-      </w:r>
-      <w:r>
-        <w:rPr>
-          <w:sz w:val="24"/>
-          <w:szCs w:val="24"/>
-        </w:rPr>
-        <w:t>.</w:t>
-      </w:r>
-    </w:p>
-    <w:p>
-      <w:pPr>
-        <w:pStyle w:val="Heading1"/>
-        <w:jc w:val="both"/>
-        <w:rPr>
-          <w:sz w:val="24"/>
-          <w:szCs w:val="24"/>
-        </w:rPr>
-      </w:pPr>
-      <w:bookmarkStart w:id="1" w:name="_Toc196424427"/>
-      <w:r>
-        <w:rPr>
-          <w:sz w:val="24"/>
-          <w:szCs w:val="24"/>
-        </w:rPr>
-        <w:t>Oma arvio työstä ja oman osaamisen kehittymisestä</w:t>
-      </w:r>
-      <w:bookmarkEnd w:id="1"/>
-    </w:p>
-    <w:p>
-      <w:pPr>
-        <w:pStyle w:val="Normalsis"/>
-        <w:ind w:left="431"/>
-        <w:jc w:val="both"/>
-        <w:rPr>
-          <w:sz w:val="24"/>
-          <w:szCs w:val="24"/>
-        </w:rPr>
-      </w:pPr>
-      <w:r>
-        <w:rPr>
-          <w:sz w:val="24"/>
-          <w:szCs w:val="24"/>
-        </w:rPr>
-        <w:t>Mielestäni onnistuin</w:t>
-      </w:r>
-      <w:r>
-        <w:rPr>
-          <w:sz w:val="24"/>
-          <w:szCs w:val="24"/>
-        </w:rPr>
-        <w:t xml:space="preserve"> sovelluksen rakentamisessa hienosti. Sain kaikki vaaditut ominaisuudet valmiiksi ja toimiviksi. Sovellus toimii virheittä. Sovelluksen toiminta on mielestäni myös optimoitu hyvin. </w:t>
-      </w:r>
-      <w:r>
-        <w:rPr>
-          <w:sz w:val="24"/>
-          <w:szCs w:val="24"/>
-        </w:rPr>
-        <w:t xml:space="preserve">Haluttu hakupalkki toimii mainiosti. </w:t>
-      </w:r>
-      <w:r>
-        <w:rPr>
-          <w:sz w:val="24"/>
-          <w:szCs w:val="24"/>
-        </w:rPr>
-        <w:t xml:space="preserve">Sovelluksen ulkoasu on melko hyvin viimeistelty. </w:t>
-      </w:r>
-      <w:r>
-        <w:rPr>
-          <w:sz w:val="24"/>
-          <w:szCs w:val="24"/>
-        </w:rPr>
-        <w:t>Erittäin kattava v</w:t>
-      </w:r>
-      <w:r>
-        <w:rPr>
-          <w:sz w:val="24"/>
-          <w:szCs w:val="24"/>
-        </w:rPr>
-        <w:t>ideodemo on tehty sekä koodi on julkaistu GitHubissa.</w:t>
-      </w:r>
-      <w:r>
-        <w:rPr>
-          <w:sz w:val="24"/>
-          <w:szCs w:val="24"/>
-        </w:rPr>
-        <w:t xml:space="preserve"> Repositorion kommitit ovat loogisia ja kommitviestit ovat oikeaoppisia sekä kuvaavia.</w:t>
-      </w:r>
-    </w:p>
-    <w:p>
-      <w:pPr>
-        <w:pStyle w:val="Normalsis"/>
-        <w:ind w:left="431"/>
-        <w:jc w:val="both"/>
-        <w:rPr>
-          <w:sz w:val="24"/>
-          <w:szCs w:val="24"/>
-        </w:rPr>
-      </w:pPr>
-      <w:r>
-        <w:rPr>
-          <w:sz w:val="24"/>
-          <w:szCs w:val="24"/>
-        </w:rPr>
-        <w:t>Parantamis</w:t>
-      </w:r>
-      <w:r>
-        <w:rPr>
-          <w:sz w:val="24"/>
-          <w:szCs w:val="24"/>
-        </w:rPr>
-        <w:t>takin olisi jotakin. Olisin nimittäin voinut lisätä elokuvan tietoihin vielä kuvauksen elokuvasta.</w:t>
-      </w:r>
-      <w:r>
-        <w:rPr>
-          <w:sz w:val="24"/>
-          <w:szCs w:val="24"/>
-        </w:rPr>
-        <w:t xml:space="preserve"> Tämän lisäksi ulkoasun hiomisessa olisin voinut käyttää jotakin tyylikirjastoa.</w:t>
-      </w:r>
-    </w:p>
-    <w:p>
-      <w:pPr>
-        <w:pStyle w:val="Normalsis"/>
-        <w:ind w:left="431"/>
-        <w:jc w:val="both"/>
-        <w:rPr>
-          <w:sz w:val="24"/>
-          <w:szCs w:val="24"/>
-        </w:rPr>
-      </w:pPr>
-      <w:r>
-        <w:rPr>
-          <w:sz w:val="24"/>
-          <w:szCs w:val="24"/>
-        </w:rPr>
-        <w:t xml:space="preserve">Olen projektin myötä oppinut parsimaan XML-dataa nokkelammin ja fiksummin kuin ennen. </w:t>
-      </w:r>
-      <w:r>
-        <w:rPr>
-          <w:sz w:val="24"/>
-          <w:szCs w:val="24"/>
-        </w:rPr>
-        <w:t>Hakupalkkien kanssa toimimiseen olen saanut lisää varmuutta.</w:t>
-      </w:r>
-    </w:p>
-    <w:p>
-      <w:pPr>
-        <w:pStyle w:val="Normalsis"/>
-        <w:ind w:left="431"/>
-        <w:jc w:val="both"/>
-        <w:rPr>
-          <w:sz w:val="24"/>
-          <w:szCs w:val="24"/>
-        </w:rPr>
-      </w:pPr>
-      <w:r>
-        <w:rPr>
-          <w:sz w:val="24"/>
-          <w:szCs w:val="24"/>
-        </w:rPr>
-        <w:t>Projekti oli kokonaisuudessaan mielestäni onnistunut paketti, eikä mikään aihealueista jäänyt minulle epäselväksi. Kirjoitin koodin itse, ja osaankin selittää jokaisen koodirivin toiminnan yksityiskohtaisesti.</w:t>
-      </w:r>
-    </w:p>
-    <w:p>
-      <w:pPr>
-        <w:pStyle w:val="Normalsis"/>
-        <w:tabs>
-          <w:tab w:val="left" w:pos="7513"/>
-        </w:tabs>
-        <w:ind w:left="431"/>
-        <w:jc w:val="both"/>
-        <w:rPr>
-          <w:sz w:val="24"/>
-          <w:szCs w:val="24"/>
-        </w:rPr>
-      </w:pPr>
-      <w:r>
-        <w:rPr>
-          <w:sz w:val="24"/>
-          <w:szCs w:val="24"/>
-        </w:rPr>
-        <w:t>Antaisin itselleni</w:t>
-      </w:r>
-      <w:r>
-        <w:rPr>
-          <w:sz w:val="24"/>
-          <w:szCs w:val="24"/>
-        </w:rPr>
-        <w:t xml:space="preserve"> pisteitä seuraavasti: </w:t>
-      </w:r>
-      <w:r>
-        <w:rPr>
-          <w:sz w:val="24"/>
-          <w:szCs w:val="24"/>
-        </w:rPr>
-        <w:t xml:space="preserve"> </w:t>
-      </w:r>
-      <w:r>
-        <w:rPr>
-          <w:sz w:val="24"/>
-          <w:szCs w:val="24"/>
-        </w:rPr>
-        <w:t>10</w:t>
-      </w:r>
-      <w:r>
-        <w:rPr>
-          <w:sz w:val="24"/>
-          <w:szCs w:val="24"/>
-        </w:rPr>
-        <w:t>/</w:t>
-      </w:r>
-      <w:r>
-        <w:rPr>
-          <w:sz w:val="24"/>
-          <w:szCs w:val="24"/>
-        </w:rPr>
-        <w:t>10</w:t>
-      </w:r>
-      <w:r>
-        <w:rPr>
-          <w:sz w:val="24"/>
-          <w:szCs w:val="24"/>
-        </w:rPr>
-        <w:t xml:space="preserve"> </w:t>
-      </w:r>
-      <w:r>
-        <w:rPr>
-          <w:sz w:val="24"/>
-          <w:szCs w:val="24"/>
-        </w:rPr>
-        <w:t>p</w:t>
-      </w:r>
-    </w:p>
-    <w:p>
-      <w:pPr>
-        <w:pStyle w:val="Heading1"/>
-        <w:jc w:val="both"/>
-        <w:rPr>
-          <w:sz w:val="24"/>
-          <w:szCs w:val="24"/>
-        </w:rPr>
-      </w:pPr>
-      <w:bookmarkStart w:id="2" w:name="_Toc119942857"/>
-      <w:bookmarkStart w:id="3" w:name="_Toc196424428"/>
-      <w:r>
-        <w:rPr>
-          <w:sz w:val="24"/>
-          <w:szCs w:val="24"/>
-        </w:rPr>
-        <w:t>Palaute opettajalle kurssista sekä itse opetuksesta</w:t>
-      </w:r>
-      <w:bookmarkEnd w:id="2"/>
-      <w:r>
-        <w:rPr>
-          <w:sz w:val="24"/>
-          <w:szCs w:val="24"/>
-        </w:rPr>
-        <w:t xml:space="preserve"> tähän saakka</w:t>
-      </w:r>
-      <w:bookmarkEnd w:id="3"/>
-    </w:p>
-    <w:p>
-      <w:pPr>
-        <w:pStyle w:val="Normalsis"/>
-        <w:ind w:left="431"/>
-        <w:jc w:val="both"/>
-        <w:rPr>
-          <w:sz w:val="24"/>
-          <w:szCs w:val="24"/>
-        </w:rPr>
-      </w:pPr>
-      <w:r>
-        <w:rPr>
-          <w:sz w:val="24"/>
-          <w:szCs w:val="24"/>
-        </w:rPr>
-        <w:t>Opetus on ollut mielestäni täysin tarkoituksenmukaista. Pienet projektityöt rytmittävät opintojaksoa hyvin. Hyvänä vastapainona toimii minulla samaan aikaan käynnissä oleva Full Stack -sovelluskehitys, joka sisältää vain yhden, kenties laajemman projektin.</w:t>
-      </w:r>
-    </w:p>
-    <w:p>
-      <w:pPr>
-        <w:pStyle w:val="Heading1"/>
-        <w:jc w:val="both"/>
-        <w:rPr>
-          <w:sz w:val="24"/>
-          <w:szCs w:val="24"/>
-        </w:rPr>
-      </w:pPr>
-      <w:bookmarkStart w:id="4" w:name="_Toc196424429"/>
-      <w:r>
-        <w:rPr>
-          <w:sz w:val="24"/>
-          <w:szCs w:val="24"/>
-        </w:rPr>
-        <w:t>Vertaisarviointi</w:t>
-      </w:r>
-      <w:bookmarkEnd w:id="4"/>
-    </w:p>
-    <w:p>
-      <w:pPr>
-        <w:pStyle w:val="Normalsis"/>
-        <w:ind w:left="431"/>
-        <w:jc w:val="both"/>
-        <w:rPr>
-          <w:sz w:val="24"/>
-          <w:szCs w:val="24"/>
-        </w:rPr>
-      </w:pPr>
-      <w:r>
-        <w:rPr>
-          <w:sz w:val="24"/>
-          <w:szCs w:val="24"/>
-        </w:rPr>
-        <w:t>Rakensin sovelluksen yksilötyönä.</w:t>
-      </w:r>
-    </w:p>
-    <w:p>
-      <w:pPr>
-        <w:pStyle w:val="Heading1"/>
-        <w:jc w:val="both"/>
-        <w:rPr>
-          <w:sz w:val="24"/>
-          <w:szCs w:val="24"/>
-        </w:rPr>
-      </w:pPr>
-      <w:bookmarkStart w:id="5" w:name="_Toc196424430"/>
-      <w:r>
-        <w:rPr>
-          <w:sz w:val="24"/>
-          <w:szCs w:val="24"/>
-        </w:rPr>
-        <w:lastRenderedPageBreak/>
-        <w:t>Linkit</w:t>
-      </w:r>
-      <w:bookmarkEnd w:id="5"/>
-    </w:p>
-    <w:p>
-      <w:pPr>
-        <w:pStyle w:val="Heading2"/>
-        <w:jc w:val="both"/>
-        <w:rPr>
-          <w:sz w:val="24"/>
-          <w:szCs w:val="24"/>
-        </w:rPr>
-      </w:pPr>
-      <w:bookmarkStart w:id="6" w:name="_Toc196424431"/>
-      <w:r>
-        <w:rPr>
-          <w:sz w:val="24"/>
-          <w:szCs w:val="24"/>
-        </w:rPr>
-        <w:t>Verkkos</w:t>
-      </w:r>
-      <w:r>
-        <w:rPr>
-          <w:sz w:val="24"/>
-          <w:szCs w:val="24"/>
-        </w:rPr>
-        <w:t>ovelluksen</w:t>
-      </w:r>
-      <w:r>
-        <w:rPr>
-          <w:sz w:val="24"/>
-          <w:szCs w:val="24"/>
-        </w:rPr>
-        <w:t xml:space="preserve"> osoite</w:t>
-      </w:r>
-      <w:bookmarkEnd w:id="6"/>
-    </w:p>
-    <w:p>
-      <w:pPr>
-        <w:pStyle w:val="Normalsis"/>
-        <w:ind w:left="578"/>
-        <w:jc w:val="both"/>
-        <w:rPr>
-          <w:sz w:val="24"/>
-          <w:szCs w:val="24"/>
-        </w:rPr>
-      </w:pPr>
-      <w:hyperlink r:id="rId15" w:history="1">
-        <w:r>
-          <w:rPr>
-            <w:rStyle w:val="Hyperlink"/>
-            <w:sz w:val="24"/>
-            <w:szCs w:val="24"/>
-          </w:rPr>
-          <w:t>https://movioso.ne</w:t>
-        </w:r>
-        <w:r>
-          <w:rPr>
-            <w:rStyle w:val="Hyperlink"/>
-            <w:sz w:val="24"/>
-            <w:szCs w:val="24"/>
-          </w:rPr>
-          <w:t>t</w:t>
-        </w:r>
-        <w:r>
-          <w:rPr>
-            <w:rStyle w:val="Hyperlink"/>
-            <w:sz w:val="24"/>
-            <w:szCs w:val="24"/>
-          </w:rPr>
-          <w:t>lify.app/</w:t>
+          <w:t>https://github.com/jonidaniel/movioso-with-jquery</w:t>
         </w:r>
       </w:hyperlink>
     </w:p>
     <w:p>
       <w:pPr>
         <w:pStyle w:val="Heading2"/>
-        <w:jc w:val="both"/>
-        <w:rPr>
-          <w:sz w:val="24"/>
-          <w:szCs w:val="24"/>
-        </w:rPr>
-      </w:pPr>
-      <w:bookmarkStart w:id="7" w:name="_Toc196424432"/>
+        <w:rPr>
+          <w:sz w:val="24"/>
+          <w:szCs w:val="24"/>
+        </w:rPr>
+      </w:pPr>
+      <w:bookmarkStart w:id="7" w:name="_Toc197166084"/>
       <w:r>
         <w:rPr>
           <w:sz w:val="24"/>
           <w:szCs w:val="24"/>
         </w:rPr>
-        <w:t>Linkki GitHub repositorioon</w:t>
+        <w:t>V</w:t>
+      </w:r>
+      <w:r>
+        <w:rPr>
+          <w:sz w:val="24"/>
+          <w:szCs w:val="24"/>
+        </w:rPr>
+        <w:t>ideoesitykse</w:t>
       </w:r>
       <w:bookmarkEnd w:id="7"/>
+      <w:r>
+        <w:rPr>
+          <w:sz w:val="24"/>
+          <w:szCs w:val="24"/>
+        </w:rPr>
+        <w:t>n verkko-osoite</w:t>
+      </w:r>
     </w:p>
     <w:p>
       <w:pPr>
         <w:pStyle w:val="Normalsis"/>
-        <w:ind w:left="578"/>
-        <w:jc w:val="both"/>
-        <w:rPr>
-          <w:sz w:val="24"/>
-          <w:szCs w:val="24"/>
-        </w:rPr>
-      </w:pPr>
-      <w:hyperlink r:id="rId16" w:history="1">
-        <w:r>
-          <w:rPr>
-            <w:rStyle w:val="Hyperlink"/>
-            <w:sz w:val="24"/>
-            <w:szCs w:val="24"/>
-          </w:rPr>
-          <w:t>https://github.com/jonidaniel/movi</w:t>
-        </w:r>
-        <w:r>
-          <w:rPr>
-            <w:rStyle w:val="Hyperlink"/>
-            <w:sz w:val="24"/>
-            <w:szCs w:val="24"/>
-          </w:rPr>
-          <w:t>o</w:t>
-        </w:r>
-        <w:r>
-          <w:rPr>
-            <w:rStyle w:val="Hyperlink"/>
-            <w:sz w:val="24"/>
-            <w:szCs w:val="24"/>
-          </w:rPr>
-          <w:t>so</w:t>
-        </w:r>
-      </w:hyperlink>
-    </w:p>
-    <w:p>
-      <w:pPr>
-        <w:pStyle w:val="Heading2"/>
-        <w:jc w:val="both"/>
-        <w:rPr>
-          <w:sz w:val="24"/>
-          <w:szCs w:val="24"/>
-        </w:rPr>
-      </w:pPr>
-      <w:bookmarkStart w:id="8" w:name="_Toc196424433"/>
+        <w:rPr>
+          <w:sz w:val="24"/>
+          <w:szCs w:val="24"/>
+        </w:rPr>
+      </w:pPr>
       <w:r>
         <w:rPr>
           <w:sz w:val="24"/>
           <w:szCs w:val="24"/>
         </w:rPr>
-        <w:t>Linkki projektin videoesityksee</w:t>
+        <w:t>asd</w:t>
       </w:r>
-      <w:r>
-        <w:rPr>
-          <w:sz w:val="24"/>
-          <w:szCs w:val="24"/>
-        </w:rPr>
-        <w:t>n</w:t>
-      </w:r>
-      <w:bookmarkEnd w:id="8"/>
-    </w:p>
-    <w:p>
-      <w:pPr>
-        <w:pStyle w:val="Normalsis"/>
-        <w:ind w:left="578"/>
-        <w:jc w:val="both"/>
-        <w:rPr>
-          <w:sz w:val="24"/>
-          <w:szCs w:val="24"/>
-        </w:rPr>
-      </w:pPr>
-      <w:hyperlink r:id="rId17" w:history="1">
-        <w:r>
-          <w:rPr>
-            <w:rStyle w:val="Hyperlink"/>
-            <w:sz w:val="24"/>
-            <w:szCs w:val="24"/>
-          </w:rPr>
-          <w:t>https://youtu.be/eId</w:t>
-        </w:r>
-        <w:r>
-          <w:rPr>
-            <w:rStyle w:val="Hyperlink"/>
-            <w:sz w:val="24"/>
-            <w:szCs w:val="24"/>
-          </w:rPr>
-          <w:t>b</w:t>
-        </w:r>
-        <w:r>
-          <w:rPr>
-            <w:rStyle w:val="Hyperlink"/>
-            <w:sz w:val="24"/>
-            <w:szCs w:val="24"/>
-          </w:rPr>
-          <w:t>0tUxCF0</w:t>
-        </w:r>
-      </w:hyperlink>
     </w:p>
     <w:sectPr>
-      <w:headerReference w:type="default" r:id="rId18"/>
+      <w:headerReference w:type="default" r:id="rId15"/>
       <w:pgSz w:w="11906" w:h="16838"/>
       <w:pgMar w:top="567" w:right="567" w:bottom="567" w:left="1134" w:header="709" w:footer="709" w:gutter="0"/>
       <w:cols w:space="708"/>
@@ -1786,15 +1549,9 @@
       <w:tab/>
     </w:r>
     <w:r>
-      <w:rPr>
-        <w:b/>
-      </w:rPr>
-      <w:t>Projektir</w:t>
-    </w:r>
-    <w:r>
-      <w:rPr>
-        <w:b/>
-      </w:rPr>
+      <w:t>R</w:t>
+    </w:r>
+    <w:r>
       <w:t xml:space="preserve">aportti </w:t>
     </w:r>
   </w:p>
@@ -1819,7 +1576,13 @@
       <w:t>sovellus</w:t>
     </w:r>
     <w:r>
-      <w:t>ten kehittäminen</w:t>
+      <w:t xml:space="preserve">ten </w:t>
+    </w:r>
+    <w:r>
+      <w:t>kehit</w:t>
+    </w:r>
+    <w:r>
+      <w:t>täminen</w:t>
     </w:r>
     <w:r>
       <w:t xml:space="preserve"> JavaScriptillä</w:t>
@@ -1853,13 +1616,7 @@
       <w:tab/>
     </w:r>
     <w:r>
-      <w:t>2</w:t>
-    </w:r>
-    <w:r>
-      <w:t>4</w:t>
-    </w:r>
-    <w:r>
-      <w:t>.4.2025</w:t>
+      <w:t>3.5.2025</w:t>
     </w:r>
   </w:p>
   <w:p>
@@ -1991,11 +1748,7 @@
       <w:tab/>
     </w:r>
     <w:r>
-      <w:rPr>
-        <w:b/>
-        <w:bCs/>
-      </w:rPr>
-      <w:t>Projektiraportti</w:t>
+      <w:t>Raportti</w:t>
     </w:r>
     <w:r>
       <w:tab/>
@@ -2118,13 +1871,7 @@
       <w:tab/>
     </w:r>
     <w:r>
-      <w:t>2</w:t>
-    </w:r>
-    <w:r>
-      <w:t>4</w:t>
-    </w:r>
-    <w:r>
-      <w:t>.4.2025</w:t>
+      <w:t>3.5.2025</w:t>
     </w:r>
   </w:p>
   <w:p>

</xml_diff>

<commit_message>
Add AJAX call for Unsplash API.
</commit_message>
<xml_diff>
--- a/documents/project-report.docx
+++ b/documents/project-report.docx
@@ -107,13 +107,15 @@
         </w:rPr>
         <w:tab/>
       </w:r>
+      <w:proofErr w:type="spellStart"/>
       <w:r>
         <w:rPr>
           <w:sz w:val="36"/>
           <w:szCs w:val="36"/>
         </w:rPr>
-        <w:t>Movioso with jQuery</w:t>
+        <w:t>Piquote</w:t>
       </w:r>
+      <w:proofErr w:type="spellEnd"/>
     </w:p>
     <w:p>
       <w:pPr>
@@ -185,7 +187,7 @@
           <w:pPr>
             <w:pStyle w:val="TOC1"/>
             <w:rPr>
-              <w:rFonts w:eastAsiaTheme="minorEastAsia" w:cstheme="minorBidi"/>
+              <w:rFonts w:asciiTheme="minorHAnsi" w:eastAsiaTheme="minorEastAsia" w:hAnsiTheme="minorHAnsi" w:cstheme="minorBidi"/>
               <w:noProof/>
               <w:kern w:val="2"/>
               <w:sz w:val="24"/>
@@ -215,19 +217,17 @@
             </w:rPr>
             <w:fldChar w:fldCharType="separate"/>
           </w:r>
-          <w:hyperlink w:anchor="_Toc197166077" w:history="1">
+          <w:hyperlink w:anchor="_Toc197193891" w:history="1">
             <w:r>
               <w:rPr>
                 <w:rStyle w:val="Hyperlink"/>
                 <w:noProof/>
-                <w:sz w:val="24"/>
-                <w:szCs w:val="24"/>
               </w:rPr>
               <w:t>1</w:t>
             </w:r>
             <w:r>
               <w:rPr>
-                <w:rFonts w:eastAsiaTheme="minorEastAsia" w:cstheme="minorBidi"/>
+                <w:rFonts w:asciiTheme="minorHAnsi" w:eastAsiaTheme="minorEastAsia" w:hAnsiTheme="minorHAnsi" w:cstheme="minorBidi"/>
                 <w:noProof/>
                 <w:kern w:val="2"/>
                 <w:sz w:val="24"/>
@@ -241,8 +241,6 @@
               <w:rPr>
                 <w:rStyle w:val="Hyperlink"/>
                 <w:noProof/>
-                <w:sz w:val="24"/>
-                <w:szCs w:val="24"/>
               </w:rPr>
               <w:t>Sovelluksen nimi ja kuvaus</w:t>
             </w:r>
@@ -250,8 +248,6 @@
               <w:rPr>
                 <w:noProof/>
                 <w:webHidden/>
-                <w:sz w:val="24"/>
-                <w:szCs w:val="24"/>
               </w:rPr>
               <w:tab/>
             </w:r>
@@ -259,8 +255,6 @@
               <w:rPr>
                 <w:noProof/>
                 <w:webHidden/>
-                <w:sz w:val="24"/>
-                <w:szCs w:val="24"/>
               </w:rPr>
               <w:fldChar w:fldCharType="begin"/>
             </w:r>
@@ -268,25 +262,19 @@
               <w:rPr>
                 <w:noProof/>
                 <w:webHidden/>
-                <w:sz w:val="24"/>
-                <w:szCs w:val="24"/>
-              </w:rPr>
-              <w:instrText xml:space="preserve"> PAGEREF _Toc197166077 \h </w:instrText>
-            </w:r>
-            <w:r>
-              <w:rPr>
-                <w:noProof/>
-                <w:webHidden/>
-                <w:sz w:val="24"/>
-                <w:szCs w:val="24"/>
-              </w:rPr>
-            </w:r>
-            <w:r>
-              <w:rPr>
-                <w:noProof/>
-                <w:webHidden/>
-                <w:sz w:val="24"/>
-                <w:szCs w:val="24"/>
+              </w:rPr>
+              <w:instrText xml:space="preserve"> PAGEREF _Toc197193891 \h </w:instrText>
+            </w:r>
+            <w:r>
+              <w:rPr>
+                <w:noProof/>
+                <w:webHidden/>
+              </w:rPr>
+            </w:r>
+            <w:r>
+              <w:rPr>
+                <w:noProof/>
+                <w:webHidden/>
               </w:rPr>
               <w:fldChar w:fldCharType="separate"/>
             </w:r>
@@ -294,8 +282,6 @@
               <w:rPr>
                 <w:noProof/>
                 <w:webHidden/>
-                <w:sz w:val="24"/>
-                <w:szCs w:val="24"/>
               </w:rPr>
               <w:t>3</w:t>
             </w:r>
@@ -303,8 +289,6 @@
               <w:rPr>
                 <w:noProof/>
                 <w:webHidden/>
-                <w:sz w:val="24"/>
-                <w:szCs w:val="24"/>
               </w:rPr>
               <w:fldChar w:fldCharType="end"/>
             </w:r>
@@ -314,7 +298,7 @@
           <w:pPr>
             <w:pStyle w:val="TOC1"/>
             <w:rPr>
-              <w:rFonts w:eastAsiaTheme="minorEastAsia" w:cstheme="minorBidi"/>
+              <w:rFonts w:asciiTheme="minorHAnsi" w:eastAsiaTheme="minorEastAsia" w:hAnsiTheme="minorHAnsi" w:cstheme="minorBidi"/>
               <w:noProof/>
               <w:kern w:val="2"/>
               <w:sz w:val="24"/>
@@ -323,19 +307,17 @@
               <w14:ligatures w14:val="standardContextual"/>
             </w:rPr>
           </w:pPr>
-          <w:hyperlink w:anchor="_Toc197166078" w:history="1">
+          <w:hyperlink w:anchor="_Toc197193892" w:history="1">
             <w:r>
               <w:rPr>
                 <w:rStyle w:val="Hyperlink"/>
                 <w:noProof/>
-                <w:sz w:val="24"/>
-                <w:szCs w:val="24"/>
               </w:rPr>
               <w:t>2</w:t>
             </w:r>
             <w:r>
               <w:rPr>
-                <w:rFonts w:eastAsiaTheme="minorEastAsia" w:cstheme="minorBidi"/>
+                <w:rFonts w:asciiTheme="minorHAnsi" w:eastAsiaTheme="minorEastAsia" w:hAnsiTheme="minorHAnsi" w:cstheme="minorBidi"/>
                 <w:noProof/>
                 <w:kern w:val="2"/>
                 <w:sz w:val="24"/>
@@ -349,8 +331,6 @@
               <w:rPr>
                 <w:rStyle w:val="Hyperlink"/>
                 <w:noProof/>
-                <w:sz w:val="24"/>
-                <w:szCs w:val="24"/>
               </w:rPr>
               <w:t>Oma arvio työstä ja oman osaamisen kehittymisestä</w:t>
             </w:r>
@@ -358,8 +338,6 @@
               <w:rPr>
                 <w:noProof/>
                 <w:webHidden/>
-                <w:sz w:val="24"/>
-                <w:szCs w:val="24"/>
               </w:rPr>
               <w:tab/>
             </w:r>
@@ -367,8 +345,6 @@
               <w:rPr>
                 <w:noProof/>
                 <w:webHidden/>
-                <w:sz w:val="24"/>
-                <w:szCs w:val="24"/>
               </w:rPr>
               <w:fldChar w:fldCharType="begin"/>
             </w:r>
@@ -376,25 +352,19 @@
               <w:rPr>
                 <w:noProof/>
                 <w:webHidden/>
-                <w:sz w:val="24"/>
-                <w:szCs w:val="24"/>
-              </w:rPr>
-              <w:instrText xml:space="preserve"> PAGEREF _Toc197166078 \h </w:instrText>
-            </w:r>
-            <w:r>
-              <w:rPr>
-                <w:noProof/>
-                <w:webHidden/>
-                <w:sz w:val="24"/>
-                <w:szCs w:val="24"/>
-              </w:rPr>
-            </w:r>
-            <w:r>
-              <w:rPr>
-                <w:noProof/>
-                <w:webHidden/>
-                <w:sz w:val="24"/>
-                <w:szCs w:val="24"/>
+              </w:rPr>
+              <w:instrText xml:space="preserve"> PAGEREF _Toc197193892 \h </w:instrText>
+            </w:r>
+            <w:r>
+              <w:rPr>
+                <w:noProof/>
+                <w:webHidden/>
+              </w:rPr>
+            </w:r>
+            <w:r>
+              <w:rPr>
+                <w:noProof/>
+                <w:webHidden/>
               </w:rPr>
               <w:fldChar w:fldCharType="separate"/>
             </w:r>
@@ -402,8 +372,6 @@
               <w:rPr>
                 <w:noProof/>
                 <w:webHidden/>
-                <w:sz w:val="24"/>
-                <w:szCs w:val="24"/>
               </w:rPr>
               <w:t>3</w:t>
             </w:r>
@@ -411,8 +379,6 @@
               <w:rPr>
                 <w:noProof/>
                 <w:webHidden/>
-                <w:sz w:val="24"/>
-                <w:szCs w:val="24"/>
               </w:rPr>
               <w:fldChar w:fldCharType="end"/>
             </w:r>
@@ -422,7 +388,7 @@
           <w:pPr>
             <w:pStyle w:val="TOC1"/>
             <w:rPr>
-              <w:rFonts w:eastAsiaTheme="minorEastAsia" w:cstheme="minorBidi"/>
+              <w:rFonts w:asciiTheme="minorHAnsi" w:eastAsiaTheme="minorEastAsia" w:hAnsiTheme="minorHAnsi" w:cstheme="minorBidi"/>
               <w:noProof/>
               <w:kern w:val="2"/>
               <w:sz w:val="24"/>
@@ -431,19 +397,17 @@
               <w14:ligatures w14:val="standardContextual"/>
             </w:rPr>
           </w:pPr>
-          <w:hyperlink w:anchor="_Toc197166079" w:history="1">
+          <w:hyperlink w:anchor="_Toc197193893" w:history="1">
             <w:r>
               <w:rPr>
                 <w:rStyle w:val="Hyperlink"/>
                 <w:noProof/>
-                <w:sz w:val="24"/>
-                <w:szCs w:val="24"/>
               </w:rPr>
               <w:t>3</w:t>
             </w:r>
             <w:r>
               <w:rPr>
-                <w:rFonts w:eastAsiaTheme="minorEastAsia" w:cstheme="minorBidi"/>
+                <w:rFonts w:asciiTheme="minorHAnsi" w:eastAsiaTheme="minorEastAsia" w:hAnsiTheme="minorHAnsi" w:cstheme="minorBidi"/>
                 <w:noProof/>
                 <w:kern w:val="2"/>
                 <w:sz w:val="24"/>
@@ -457,17 +421,13 @@
               <w:rPr>
                 <w:rStyle w:val="Hyperlink"/>
                 <w:noProof/>
-                <w:sz w:val="24"/>
-                <w:szCs w:val="24"/>
-              </w:rPr>
-              <w:t>Palaute opettajalle kurssista sekä itse opetuksesta tähän saakka</w:t>
-            </w:r>
-            <w:r>
-              <w:rPr>
-                <w:noProof/>
-                <w:webHidden/>
-                <w:sz w:val="24"/>
-                <w:szCs w:val="24"/>
+              </w:rPr>
+              <w:t>Palaute opettajalle kurssista sekä itse opetuksesta</w:t>
+            </w:r>
+            <w:r>
+              <w:rPr>
+                <w:noProof/>
+                <w:webHidden/>
               </w:rPr>
               <w:tab/>
             </w:r>
@@ -475,8 +435,6 @@
               <w:rPr>
                 <w:noProof/>
                 <w:webHidden/>
-                <w:sz w:val="24"/>
-                <w:szCs w:val="24"/>
               </w:rPr>
               <w:fldChar w:fldCharType="begin"/>
             </w:r>
@@ -484,25 +442,19 @@
               <w:rPr>
                 <w:noProof/>
                 <w:webHidden/>
-                <w:sz w:val="24"/>
-                <w:szCs w:val="24"/>
-              </w:rPr>
-              <w:instrText xml:space="preserve"> PAGEREF _Toc197166079 \h </w:instrText>
-            </w:r>
-            <w:r>
-              <w:rPr>
-                <w:noProof/>
-                <w:webHidden/>
-                <w:sz w:val="24"/>
-                <w:szCs w:val="24"/>
-              </w:rPr>
-            </w:r>
-            <w:r>
-              <w:rPr>
-                <w:noProof/>
-                <w:webHidden/>
-                <w:sz w:val="24"/>
-                <w:szCs w:val="24"/>
+              </w:rPr>
+              <w:instrText xml:space="preserve"> PAGEREF _Toc197193893 \h </w:instrText>
+            </w:r>
+            <w:r>
+              <w:rPr>
+                <w:noProof/>
+                <w:webHidden/>
+              </w:rPr>
+            </w:r>
+            <w:r>
+              <w:rPr>
+                <w:noProof/>
+                <w:webHidden/>
               </w:rPr>
               <w:fldChar w:fldCharType="separate"/>
             </w:r>
@@ -510,8 +462,6 @@
               <w:rPr>
                 <w:noProof/>
                 <w:webHidden/>
-                <w:sz w:val="24"/>
-                <w:szCs w:val="24"/>
               </w:rPr>
               <w:t>3</w:t>
             </w:r>
@@ -519,8 +469,6 @@
               <w:rPr>
                 <w:noProof/>
                 <w:webHidden/>
-                <w:sz w:val="24"/>
-                <w:szCs w:val="24"/>
               </w:rPr>
               <w:fldChar w:fldCharType="end"/>
             </w:r>
@@ -530,7 +478,7 @@
           <w:pPr>
             <w:pStyle w:val="TOC1"/>
             <w:rPr>
-              <w:rFonts w:eastAsiaTheme="minorEastAsia" w:cstheme="minorBidi"/>
+              <w:rFonts w:asciiTheme="minorHAnsi" w:eastAsiaTheme="minorEastAsia" w:hAnsiTheme="minorHAnsi" w:cstheme="minorBidi"/>
               <w:noProof/>
               <w:kern w:val="2"/>
               <w:sz w:val="24"/>
@@ -539,19 +487,17 @@
               <w14:ligatures w14:val="standardContextual"/>
             </w:rPr>
           </w:pPr>
-          <w:hyperlink w:anchor="_Toc197166080" w:history="1">
+          <w:hyperlink w:anchor="_Toc197193894" w:history="1">
             <w:r>
               <w:rPr>
                 <w:rStyle w:val="Hyperlink"/>
                 <w:noProof/>
-                <w:sz w:val="24"/>
-                <w:szCs w:val="24"/>
               </w:rPr>
               <w:t>4</w:t>
             </w:r>
             <w:r>
               <w:rPr>
-                <w:rFonts w:eastAsiaTheme="minorEastAsia" w:cstheme="minorBidi"/>
+                <w:rFonts w:asciiTheme="minorHAnsi" w:eastAsiaTheme="minorEastAsia" w:hAnsiTheme="minorHAnsi" w:cstheme="minorBidi"/>
                 <w:noProof/>
                 <w:kern w:val="2"/>
                 <w:sz w:val="24"/>
@@ -565,17 +511,13 @@
               <w:rPr>
                 <w:rStyle w:val="Hyperlink"/>
                 <w:noProof/>
-                <w:sz w:val="24"/>
-                <w:szCs w:val="24"/>
-              </w:rPr>
-              <w:t>Vertaisarviointi</w:t>
-            </w:r>
-            <w:r>
-              <w:rPr>
-                <w:noProof/>
-                <w:webHidden/>
-                <w:sz w:val="24"/>
-                <w:szCs w:val="24"/>
+              </w:rPr>
+              <w:t>Linkit</w:t>
+            </w:r>
+            <w:r>
+              <w:rPr>
+                <w:noProof/>
+                <w:webHidden/>
               </w:rPr>
               <w:tab/>
             </w:r>
@@ -583,8 +525,6 @@
               <w:rPr>
                 <w:noProof/>
                 <w:webHidden/>
-                <w:sz w:val="24"/>
-                <w:szCs w:val="24"/>
               </w:rPr>
               <w:fldChar w:fldCharType="begin"/>
             </w:r>
@@ -592,25 +532,19 @@
               <w:rPr>
                 <w:noProof/>
                 <w:webHidden/>
-                <w:sz w:val="24"/>
-                <w:szCs w:val="24"/>
-              </w:rPr>
-              <w:instrText xml:space="preserve"> PAGEREF _Toc197166080 \h </w:instrText>
-            </w:r>
-            <w:r>
-              <w:rPr>
-                <w:noProof/>
-                <w:webHidden/>
-                <w:sz w:val="24"/>
-                <w:szCs w:val="24"/>
-              </w:rPr>
-            </w:r>
-            <w:r>
-              <w:rPr>
-                <w:noProof/>
-                <w:webHidden/>
-                <w:sz w:val="24"/>
-                <w:szCs w:val="24"/>
+              </w:rPr>
+              <w:instrText xml:space="preserve"> PAGEREF _Toc197193894 \h </w:instrText>
+            </w:r>
+            <w:r>
+              <w:rPr>
+                <w:noProof/>
+                <w:webHidden/>
+              </w:rPr>
+            </w:r>
+            <w:r>
+              <w:rPr>
+                <w:noProof/>
+                <w:webHidden/>
               </w:rPr>
               <w:fldChar w:fldCharType="separate"/>
             </w:r>
@@ -618,8 +552,6 @@
               <w:rPr>
                 <w:noProof/>
                 <w:webHidden/>
-                <w:sz w:val="24"/>
-                <w:szCs w:val="24"/>
               </w:rPr>
               <w:t>3</w:t>
             </w:r>
@@ -627,8 +559,6 @@
               <w:rPr>
                 <w:noProof/>
                 <w:webHidden/>
-                <w:sz w:val="24"/>
-                <w:szCs w:val="24"/>
               </w:rPr>
               <w:fldChar w:fldCharType="end"/>
             </w:r>
@@ -636,9 +566,9 @@
         </w:p>
         <w:p>
           <w:pPr>
-            <w:pStyle w:val="TOC1"/>
+            <w:pStyle w:val="TOC2"/>
             <w:rPr>
-              <w:rFonts w:eastAsiaTheme="minorEastAsia" w:cstheme="minorBidi"/>
+              <w:rFonts w:asciiTheme="minorHAnsi" w:eastAsiaTheme="minorEastAsia" w:hAnsiTheme="minorHAnsi" w:cstheme="minorBidi"/>
               <w:noProof/>
               <w:kern w:val="2"/>
               <w:sz w:val="24"/>
@@ -647,19 +577,17 @@
               <w14:ligatures w14:val="standardContextual"/>
             </w:rPr>
           </w:pPr>
-          <w:hyperlink w:anchor="_Toc197166081" w:history="1">
+          <w:hyperlink w:anchor="_Toc197193895" w:history="1">
             <w:r>
               <w:rPr>
                 <w:rStyle w:val="Hyperlink"/>
                 <w:noProof/>
-                <w:sz w:val="24"/>
-                <w:szCs w:val="24"/>
-              </w:rPr>
-              <w:t>5</w:t>
-            </w:r>
-            <w:r>
-              <w:rPr>
-                <w:rFonts w:eastAsiaTheme="minorEastAsia" w:cstheme="minorBidi"/>
+              </w:rPr>
+              <w:t>4.1</w:t>
+            </w:r>
+            <w:r>
+              <w:rPr>
+                <w:rFonts w:asciiTheme="minorHAnsi" w:eastAsiaTheme="minorEastAsia" w:hAnsiTheme="minorHAnsi" w:cstheme="minorBidi"/>
                 <w:noProof/>
                 <w:kern w:val="2"/>
                 <w:sz w:val="24"/>
@@ -673,17 +601,13 @@
               <w:rPr>
                 <w:rStyle w:val="Hyperlink"/>
                 <w:noProof/>
-                <w:sz w:val="24"/>
-                <w:szCs w:val="24"/>
-              </w:rPr>
-              <w:t>Linkit</w:t>
-            </w:r>
-            <w:r>
-              <w:rPr>
-                <w:noProof/>
-                <w:webHidden/>
-                <w:sz w:val="24"/>
-                <w:szCs w:val="24"/>
+              </w:rPr>
+              <w:t>Sovelluksen verkko-osoite</w:t>
+            </w:r>
+            <w:r>
+              <w:rPr>
+                <w:noProof/>
+                <w:webHidden/>
               </w:rPr>
               <w:tab/>
             </w:r>
@@ -691,8 +615,6 @@
               <w:rPr>
                 <w:noProof/>
                 <w:webHidden/>
-                <w:sz w:val="24"/>
-                <w:szCs w:val="24"/>
               </w:rPr>
               <w:fldChar w:fldCharType="begin"/>
             </w:r>
@@ -700,25 +622,19 @@
               <w:rPr>
                 <w:noProof/>
                 <w:webHidden/>
-                <w:sz w:val="24"/>
-                <w:szCs w:val="24"/>
-              </w:rPr>
-              <w:instrText xml:space="preserve"> PAGEREF _Toc197166081 \h </w:instrText>
-            </w:r>
-            <w:r>
-              <w:rPr>
-                <w:noProof/>
-                <w:webHidden/>
-                <w:sz w:val="24"/>
-                <w:szCs w:val="24"/>
-              </w:rPr>
-            </w:r>
-            <w:r>
-              <w:rPr>
-                <w:noProof/>
-                <w:webHidden/>
-                <w:sz w:val="24"/>
-                <w:szCs w:val="24"/>
+              </w:rPr>
+              <w:instrText xml:space="preserve"> PAGEREF _Toc197193895 \h </w:instrText>
+            </w:r>
+            <w:r>
+              <w:rPr>
+                <w:noProof/>
+                <w:webHidden/>
+              </w:rPr>
+            </w:r>
+            <w:r>
+              <w:rPr>
+                <w:noProof/>
+                <w:webHidden/>
               </w:rPr>
               <w:fldChar w:fldCharType="separate"/>
             </w:r>
@@ -726,8 +642,6 @@
               <w:rPr>
                 <w:noProof/>
                 <w:webHidden/>
-                <w:sz w:val="24"/>
-                <w:szCs w:val="24"/>
               </w:rPr>
               <w:t>3</w:t>
             </w:r>
@@ -735,8 +649,6 @@
               <w:rPr>
                 <w:noProof/>
                 <w:webHidden/>
-                <w:sz w:val="24"/>
-                <w:szCs w:val="24"/>
               </w:rPr>
               <w:fldChar w:fldCharType="end"/>
             </w:r>
@@ -746,7 +658,7 @@
           <w:pPr>
             <w:pStyle w:val="TOC2"/>
             <w:rPr>
-              <w:rFonts w:eastAsiaTheme="minorEastAsia" w:cstheme="minorBidi"/>
+              <w:rFonts w:asciiTheme="minorHAnsi" w:eastAsiaTheme="minorEastAsia" w:hAnsiTheme="minorHAnsi" w:cstheme="minorBidi"/>
               <w:noProof/>
               <w:kern w:val="2"/>
               <w:sz w:val="24"/>
@@ -755,19 +667,17 @@
               <w14:ligatures w14:val="standardContextual"/>
             </w:rPr>
           </w:pPr>
-          <w:hyperlink w:anchor="_Toc197166082" w:history="1">
+          <w:hyperlink w:anchor="_Toc197193896" w:history="1">
             <w:r>
               <w:rPr>
                 <w:rStyle w:val="Hyperlink"/>
                 <w:noProof/>
-                <w:sz w:val="24"/>
-                <w:szCs w:val="24"/>
-              </w:rPr>
-              <w:t>5.1</w:t>
-            </w:r>
-            <w:r>
-              <w:rPr>
-                <w:rFonts w:eastAsiaTheme="minorEastAsia" w:cstheme="minorBidi"/>
+              </w:rPr>
+              <w:t>4.2</w:t>
+            </w:r>
+            <w:r>
+              <w:rPr>
+                <w:rFonts w:asciiTheme="minorHAnsi" w:eastAsiaTheme="minorEastAsia" w:hAnsiTheme="minorHAnsi" w:cstheme="minorBidi"/>
                 <w:noProof/>
                 <w:kern w:val="2"/>
                 <w:sz w:val="24"/>
@@ -781,17 +691,13 @@
               <w:rPr>
                 <w:rStyle w:val="Hyperlink"/>
                 <w:noProof/>
-                <w:sz w:val="24"/>
-                <w:szCs w:val="24"/>
-              </w:rPr>
-              <w:t>Verkkosovelluksen osoite -</w:t>
-            </w:r>
-            <w:r>
-              <w:rPr>
-                <w:noProof/>
-                <w:webHidden/>
-                <w:sz w:val="24"/>
-                <w:szCs w:val="24"/>
+              </w:rPr>
+              <w:t>GitHub-repositorion verkko-osoite</w:t>
+            </w:r>
+            <w:r>
+              <w:rPr>
+                <w:noProof/>
+                <w:webHidden/>
               </w:rPr>
               <w:tab/>
             </w:r>
@@ -799,8 +705,6 @@
               <w:rPr>
                 <w:noProof/>
                 <w:webHidden/>
-                <w:sz w:val="24"/>
-                <w:szCs w:val="24"/>
               </w:rPr>
               <w:fldChar w:fldCharType="begin"/>
             </w:r>
@@ -808,25 +712,19 @@
               <w:rPr>
                 <w:noProof/>
                 <w:webHidden/>
-                <w:sz w:val="24"/>
-                <w:szCs w:val="24"/>
-              </w:rPr>
-              <w:instrText xml:space="preserve"> PAGEREF _Toc197166082 \h </w:instrText>
-            </w:r>
-            <w:r>
-              <w:rPr>
-                <w:noProof/>
-                <w:webHidden/>
-                <w:sz w:val="24"/>
-                <w:szCs w:val="24"/>
-              </w:rPr>
-            </w:r>
-            <w:r>
-              <w:rPr>
-                <w:noProof/>
-                <w:webHidden/>
-                <w:sz w:val="24"/>
-                <w:szCs w:val="24"/>
+              </w:rPr>
+              <w:instrText xml:space="preserve"> PAGEREF _Toc197193896 \h </w:instrText>
+            </w:r>
+            <w:r>
+              <w:rPr>
+                <w:noProof/>
+                <w:webHidden/>
+              </w:rPr>
+            </w:r>
+            <w:r>
+              <w:rPr>
+                <w:noProof/>
+                <w:webHidden/>
               </w:rPr>
               <w:fldChar w:fldCharType="separate"/>
             </w:r>
@@ -834,8 +732,6 @@
               <w:rPr>
                 <w:noProof/>
                 <w:webHidden/>
-                <w:sz w:val="24"/>
-                <w:szCs w:val="24"/>
               </w:rPr>
               <w:t>3</w:t>
             </w:r>
@@ -843,8 +739,6 @@
               <w:rPr>
                 <w:noProof/>
                 <w:webHidden/>
-                <w:sz w:val="24"/>
-                <w:szCs w:val="24"/>
               </w:rPr>
               <w:fldChar w:fldCharType="end"/>
             </w:r>
@@ -854,7 +748,7 @@
           <w:pPr>
             <w:pStyle w:val="TOC2"/>
             <w:rPr>
-              <w:rFonts w:eastAsiaTheme="minorEastAsia" w:cstheme="minorBidi"/>
+              <w:rFonts w:asciiTheme="minorHAnsi" w:eastAsiaTheme="minorEastAsia" w:hAnsiTheme="minorHAnsi" w:cstheme="minorBidi"/>
               <w:noProof/>
               <w:kern w:val="2"/>
               <w:sz w:val="24"/>
@@ -863,19 +757,17 @@
               <w14:ligatures w14:val="standardContextual"/>
             </w:rPr>
           </w:pPr>
-          <w:hyperlink w:anchor="_Toc197166083" w:history="1">
+          <w:hyperlink w:anchor="_Toc197193897" w:history="1">
             <w:r>
               <w:rPr>
                 <w:rStyle w:val="Hyperlink"/>
                 <w:noProof/>
-                <w:sz w:val="24"/>
-                <w:szCs w:val="24"/>
-              </w:rPr>
-              <w:t>5.2</w:t>
-            </w:r>
-            <w:r>
-              <w:rPr>
-                <w:rFonts w:eastAsiaTheme="minorEastAsia" w:cstheme="minorBidi"/>
+              </w:rPr>
+              <w:t>4.3</w:t>
+            </w:r>
+            <w:r>
+              <w:rPr>
+                <w:rFonts w:asciiTheme="minorHAnsi" w:eastAsiaTheme="minorEastAsia" w:hAnsiTheme="minorHAnsi" w:cstheme="minorBidi"/>
                 <w:noProof/>
                 <w:kern w:val="2"/>
                 <w:sz w:val="24"/>
@@ -889,17 +781,13 @@
               <w:rPr>
                 <w:rStyle w:val="Hyperlink"/>
                 <w:noProof/>
-                <w:sz w:val="24"/>
-                <w:szCs w:val="24"/>
-              </w:rPr>
-              <w:t>Linkki GitHub repositorioon</w:t>
-            </w:r>
-            <w:r>
-              <w:rPr>
-                <w:noProof/>
-                <w:webHidden/>
-                <w:sz w:val="24"/>
-                <w:szCs w:val="24"/>
+              </w:rPr>
+              <w:t>Videoesityksen verkko-osoite</w:t>
+            </w:r>
+            <w:r>
+              <w:rPr>
+                <w:noProof/>
+                <w:webHidden/>
               </w:rPr>
               <w:tab/>
             </w:r>
@@ -907,8 +795,6 @@
               <w:rPr>
                 <w:noProof/>
                 <w:webHidden/>
-                <w:sz w:val="24"/>
-                <w:szCs w:val="24"/>
               </w:rPr>
               <w:fldChar w:fldCharType="begin"/>
             </w:r>
@@ -916,25 +802,19 @@
               <w:rPr>
                 <w:noProof/>
                 <w:webHidden/>
-                <w:sz w:val="24"/>
-                <w:szCs w:val="24"/>
-              </w:rPr>
-              <w:instrText xml:space="preserve"> PAGEREF _Toc197166083 \h </w:instrText>
-            </w:r>
-            <w:r>
-              <w:rPr>
-                <w:noProof/>
-                <w:webHidden/>
-                <w:sz w:val="24"/>
-                <w:szCs w:val="24"/>
-              </w:rPr>
-            </w:r>
-            <w:r>
-              <w:rPr>
-                <w:noProof/>
-                <w:webHidden/>
-                <w:sz w:val="24"/>
-                <w:szCs w:val="24"/>
+              </w:rPr>
+              <w:instrText xml:space="preserve"> PAGEREF _Toc197193897 \h </w:instrText>
+            </w:r>
+            <w:r>
+              <w:rPr>
+                <w:noProof/>
+                <w:webHidden/>
+              </w:rPr>
+            </w:r>
+            <w:r>
+              <w:rPr>
+                <w:noProof/>
+                <w:webHidden/>
               </w:rPr>
               <w:fldChar w:fldCharType="separate"/>
             </w:r>
@@ -942,8 +822,6 @@
               <w:rPr>
                 <w:noProof/>
                 <w:webHidden/>
-                <w:sz w:val="24"/>
-                <w:szCs w:val="24"/>
               </w:rPr>
               <w:t>3</w:t>
             </w:r>
@@ -951,116 +829,6 @@
               <w:rPr>
                 <w:noProof/>
                 <w:webHidden/>
-                <w:sz w:val="24"/>
-                <w:szCs w:val="24"/>
-              </w:rPr>
-              <w:fldChar w:fldCharType="end"/>
-            </w:r>
-          </w:hyperlink>
-        </w:p>
-        <w:p>
-          <w:pPr>
-            <w:pStyle w:val="TOC2"/>
-            <w:rPr>
-              <w:rFonts w:eastAsiaTheme="minorEastAsia" w:cstheme="minorBidi"/>
-              <w:noProof/>
-              <w:kern w:val="2"/>
-              <w:sz w:val="24"/>
-              <w:szCs w:val="24"/>
-              <w:lang w:val="en-FI" w:eastAsia="en-GB"/>
-              <w14:ligatures w14:val="standardContextual"/>
-            </w:rPr>
-          </w:pPr>
-          <w:hyperlink w:anchor="_Toc197166084" w:history="1">
-            <w:r>
-              <w:rPr>
-                <w:rStyle w:val="Hyperlink"/>
-                <w:noProof/>
-                <w:sz w:val="24"/>
-                <w:szCs w:val="24"/>
-              </w:rPr>
-              <w:t>5.3</w:t>
-            </w:r>
-            <w:r>
-              <w:rPr>
-                <w:rFonts w:eastAsiaTheme="minorEastAsia" w:cstheme="minorBidi"/>
-                <w:noProof/>
-                <w:kern w:val="2"/>
-                <w:sz w:val="24"/>
-                <w:szCs w:val="24"/>
-                <w:lang w:val="en-FI" w:eastAsia="en-GB"/>
-                <w14:ligatures w14:val="standardContextual"/>
-              </w:rPr>
-              <w:tab/>
-            </w:r>
-            <w:r>
-              <w:rPr>
-                <w:rStyle w:val="Hyperlink"/>
-                <w:noProof/>
-                <w:sz w:val="24"/>
-                <w:szCs w:val="24"/>
-              </w:rPr>
-              <w:t>Linkki projektin videoesityksee</w:t>
-            </w:r>
-            <w:r>
-              <w:rPr>
-                <w:noProof/>
-                <w:webHidden/>
-                <w:sz w:val="24"/>
-                <w:szCs w:val="24"/>
-              </w:rPr>
-              <w:tab/>
-            </w:r>
-            <w:r>
-              <w:rPr>
-                <w:noProof/>
-                <w:webHidden/>
-                <w:sz w:val="24"/>
-                <w:szCs w:val="24"/>
-              </w:rPr>
-              <w:fldChar w:fldCharType="begin"/>
-            </w:r>
-            <w:r>
-              <w:rPr>
-                <w:noProof/>
-                <w:webHidden/>
-                <w:sz w:val="24"/>
-                <w:szCs w:val="24"/>
-              </w:rPr>
-              <w:instrText xml:space="preserve"> PAGEREF _Toc197166084 \h </w:instrText>
-            </w:r>
-            <w:r>
-              <w:rPr>
-                <w:noProof/>
-                <w:webHidden/>
-                <w:sz w:val="24"/>
-                <w:szCs w:val="24"/>
-              </w:rPr>
-            </w:r>
-            <w:r>
-              <w:rPr>
-                <w:noProof/>
-                <w:webHidden/>
-                <w:sz w:val="24"/>
-                <w:szCs w:val="24"/>
-              </w:rPr>
-              <w:fldChar w:fldCharType="separate"/>
-            </w:r>
-            <w:r>
-              <w:rPr>
-                <w:noProof/>
-                <w:webHidden/>
-                <w:sz w:val="24"/>
-                <w:szCs w:val="24"/>
-              </w:rPr>
-              <w:t>3</w:t>
-            </w:r>
-            <w:r>
-              <w:rPr>
-                <w:noProof/>
-                <w:webHidden/>
-                <w:sz w:val="24"/>
-                <w:szCs w:val="24"/>
               </w:rPr>
               <w:fldChar w:fldCharType="end"/>
             </w:r>
@@ -1125,7 +893,7 @@
           <w:szCs w:val="24"/>
         </w:rPr>
       </w:pPr>
-      <w:bookmarkStart w:id="0" w:name="_Toc197166077"/>
+      <w:bookmarkStart w:id="0" w:name="_Toc197193891"/>
       <w:r>
         <w:rPr>
           <w:sz w:val="24"/>
@@ -1160,7 +928,7 @@
           <w:szCs w:val="24"/>
         </w:rPr>
       </w:pPr>
-      <w:bookmarkStart w:id="1" w:name="_Toc197166078"/>
+      <w:bookmarkStart w:id="1" w:name="_Toc197193892"/>
       <w:r>
         <w:rPr>
           <w:sz w:val="24"/>
@@ -1256,7 +1024,7 @@
         </w:rPr>
       </w:pPr>
       <w:bookmarkStart w:id="2" w:name="_Toc119942857"/>
-      <w:bookmarkStart w:id="3" w:name="_Toc197166079"/>
+      <w:bookmarkStart w:id="3" w:name="_Toc197193893"/>
       <w:r>
         <w:rPr>
           <w:sz w:val="24"/>
@@ -1291,7 +1059,7 @@
           <w:szCs w:val="24"/>
         </w:rPr>
       </w:pPr>
-      <w:bookmarkStart w:id="4" w:name="_Toc197166081"/>
+      <w:bookmarkStart w:id="4" w:name="_Toc197193894"/>
       <w:r>
         <w:rPr>
           <w:sz w:val="24"/>
@@ -1309,7 +1077,7 @@
           <w:szCs w:val="24"/>
         </w:rPr>
       </w:pPr>
-      <w:bookmarkStart w:id="5" w:name="_Toc197166082"/>
+      <w:bookmarkStart w:id="5" w:name="_Toc197193895"/>
       <w:r>
         <w:rPr>
           <w:sz w:val="24"/>
@@ -1371,7 +1139,7 @@
           <w:szCs w:val="24"/>
         </w:rPr>
       </w:pPr>
-      <w:bookmarkStart w:id="6" w:name="_Toc197166083"/>
+      <w:bookmarkStart w:id="6" w:name="_Toc197193896"/>
       <w:r>
         <w:rPr>
           <w:sz w:val="24"/>
@@ -1393,7 +1161,6 @@
         </w:rPr>
         <w:t>repositorion</w:t>
       </w:r>
-      <w:bookmarkEnd w:id="6"/>
       <w:r>
         <w:rPr>
           <w:sz w:val="24"/>
@@ -1401,6 +1168,7 @@
         </w:rPr>
         <w:t xml:space="preserve"> verkko-osoite</w:t>
       </w:r>
+      <w:bookmarkEnd w:id="6"/>
     </w:p>
     <w:p>
       <w:pPr>
@@ -1417,7 +1185,15 @@
             <w:sz w:val="24"/>
             <w:szCs w:val="24"/>
           </w:rPr>
-          <w:t>https://github.com/jonidaniel/movioso-with-jquery</w:t>
+          <w:t>https://github.com/jonidaniel/</w:t>
+        </w:r>
+        <w:r>
+          <w:rPr>
+            <w:rStyle w:val="Hyperlink"/>
+            <w:sz w:val="24"/>
+            <w:szCs w:val="24"/>
+          </w:rPr>
+          <w:t>piquote</w:t>
         </w:r>
       </w:hyperlink>
     </w:p>
@@ -1429,7 +1205,7 @@
           <w:szCs w:val="24"/>
         </w:rPr>
       </w:pPr>
-      <w:bookmarkStart w:id="7" w:name="_Toc197166084"/>
+      <w:bookmarkStart w:id="7" w:name="_Toc197193897"/>
       <w:r>
         <w:rPr>
           <w:sz w:val="24"/>
@@ -1444,7 +1220,6 @@
         </w:rPr>
         <w:t>ideoesitykse</w:t>
       </w:r>
-      <w:bookmarkEnd w:id="7"/>
       <w:r>
         <w:rPr>
           <w:sz w:val="24"/>
@@ -1452,6 +1227,7 @@
         </w:rPr>
         <w:t>n verkko-osoite</w:t>
       </w:r>
+      <w:bookmarkEnd w:id="7"/>
     </w:p>
     <w:p>
       <w:pPr>

</xml_diff>

<commit_message>
Remove /netlify/ and modify /documents/project-report.docx.
</commit_message>
<xml_diff>
--- a/documents/project-report.docx
+++ b/documents/project-report.docx
@@ -1016,6 +1016,13 @@
         </w:rPr>
         <w:t>. Paikoin koodi saattaa kenties olla jopa hitusen ”tönkköä”, sillä olen pyrkinyt orjallisesti käyttämään jQueryä.</w:t>
       </w:r>
+      <w:r>
+        <w:rPr>
+          <w:sz w:val="24"/>
+          <w:szCs w:val="24"/>
+        </w:rPr>
+        <w:t xml:space="preserve"> Käytin sovelluksessa myös Bootstrap-kirjastoa.</w:t>
+      </w:r>
     </w:p>
     <w:p>
       <w:pPr>
@@ -1037,7 +1044,35 @@
           <w:sz w:val="24"/>
           <w:szCs w:val="24"/>
         </w:rPr>
-        <w:t xml:space="preserve">käytin jQueryn $-notaatiota luodessani HTML-elementtejä, asettaessani niille tyylejä ja kuuntelijoita, sekä liittäessäni niitä verkkosivulle. Käytin jQueryn hide ja fadeIn-funktioita luodakseni sivulle liikettä. Lisäksi käytin jQueryn replaceWith-funktiota korvatakseni sivun elementtejä toisilla elementeillä. Myös AJAX-kutsut molempiin </w:t>
+        <w:t>käytin jQueryn $-notaatiota luodessani HTML-elementtejä, asettaessani niille tyylejä ja kuuntelijoita, sekä liittäessäni niitä verkkosivulle. Käytin jQueryn hide</w:t>
+      </w:r>
+      <w:r>
+        <w:rPr>
+          <w:sz w:val="24"/>
+          <w:szCs w:val="24"/>
+        </w:rPr>
+        <w:t xml:space="preserve">, </w:t>
+      </w:r>
+      <w:r>
+        <w:rPr>
+          <w:sz w:val="24"/>
+          <w:szCs w:val="24"/>
+        </w:rPr>
+        <w:t>fadeIn</w:t>
+      </w:r>
+      <w:r>
+        <w:rPr>
+          <w:sz w:val="24"/>
+          <w:szCs w:val="24"/>
+        </w:rPr>
+        <w:t xml:space="preserve"> ja slideUp</w:t>
+      </w:r>
+      <w:r>
+        <w:rPr>
+          <w:sz w:val="24"/>
+          <w:szCs w:val="24"/>
+        </w:rPr>
+        <w:t xml:space="preserve">-funktioita luodakseni sivulle liikettä. Lisäksi käytin jQueryn replaceWith-funktiota korvatakseni sivun elementtejä toisilla elementeillä. Myös AJAX-kutsut molempiin </w:t>
       </w:r>
       <w:r>
         <w:rPr>
@@ -1095,7 +1130,63 @@
           <w:sz w:val="24"/>
           <w:szCs w:val="24"/>
         </w:rPr>
-        <w:t>; kuunnella perusteluita, kuten: ”jQuery nopeuttaa tekemistä” tai ”jQuery on helpompaa kuin vanilja JS”, samalla ajatellen: ”Enkö voisi vain kirjoittaa tavanomaista JavaScriptiä, sillä sen jo osaan? Toisin sanoen, en kokenut jQueryn helpottavan tekemistäni :D Toki ymmärrän, että hyödyt tulevat esiin vasta paljon myöhemmin kokemuksen myötä, ja etenkin sellaisessa tilanteessa, jossa tehtävänä on pääasiassa manipuloida DOM:ia. Tämä oppimiskokemus oli kuitenkin kaiken kaikkiaan yllättävän miellyttävä</w:t>
+        <w:t xml:space="preserve">; </w:t>
+      </w:r>
+      <w:r>
+        <w:rPr>
+          <w:sz w:val="24"/>
+          <w:szCs w:val="24"/>
+        </w:rPr>
+        <w:t>lukea ja kuunnella</w:t>
+      </w:r>
+      <w:r>
+        <w:rPr>
+          <w:sz w:val="24"/>
+          <w:szCs w:val="24"/>
+        </w:rPr>
+        <w:t xml:space="preserve"> </w:t>
+      </w:r>
+      <w:r>
+        <w:rPr>
+          <w:sz w:val="24"/>
+          <w:szCs w:val="24"/>
+        </w:rPr>
+        <w:t>lausahduksia</w:t>
+      </w:r>
+      <w:r>
+        <w:rPr>
+          <w:sz w:val="24"/>
+          <w:szCs w:val="24"/>
+        </w:rPr>
+        <w:t xml:space="preserve">, kuten: ”jQuery nopeuttaa tekemistä” tai ”jQuery </w:t>
+      </w:r>
+      <w:r>
+        <w:rPr>
+          <w:sz w:val="24"/>
+          <w:szCs w:val="24"/>
+        </w:rPr>
+        <w:t xml:space="preserve">tekee JavaScriptistä </w:t>
+      </w:r>
+      <w:r>
+        <w:rPr>
+          <w:sz w:val="24"/>
+          <w:szCs w:val="24"/>
+        </w:rPr>
+        <w:t xml:space="preserve">helpompaa”, samalla ajatellen: ”Enkö voisi vain kirjoittaa tavanomaista JavaScriptiä, sillä sen jo osaan? Toisin sanoen, en kokenut jQueryn helpottavan </w:t>
+      </w:r>
+      <w:r>
+        <w:rPr>
+          <w:sz w:val="24"/>
+          <w:szCs w:val="24"/>
+        </w:rPr>
+        <w:t xml:space="preserve">saati nopeuttavan </w:t>
+      </w:r>
+      <w:r>
+        <w:rPr>
+          <w:sz w:val="24"/>
+          <w:szCs w:val="24"/>
+        </w:rPr>
+        <w:t>tekemistäni :D Toki ymmärrän, että hyödyt tulevat esiin vasta paljon myöhemmin kokemuksen myötä, ja etenkin sellaisessa tilanteessa, jossa tehtävänä on pääasiassa manipuloida DOM:ia. Tämä oppimiskokemus oli kuitenkin kaiken kaikkiaan yllättävän miellyttävä</w:t>
       </w:r>
       <w:r>
         <w:rPr>
@@ -1109,72 +1200,131 @@
           <w:sz w:val="24"/>
           <w:szCs w:val="24"/>
         </w:rPr>
-        <w:t>yntaksin harjoittelu oli selkeää.</w:t>
+        <w:t xml:space="preserve">yntaksin harjoittelu oli </w:t>
+      </w:r>
+      <w:r>
+        <w:rPr>
+          <w:sz w:val="24"/>
+          <w:szCs w:val="24"/>
+        </w:rPr>
+        <w:t>mukavaa</w:t>
+      </w:r>
+      <w:r>
+        <w:rPr>
+          <w:sz w:val="24"/>
+          <w:szCs w:val="24"/>
+        </w:rPr>
+        <w:t>.</w:t>
       </w:r>
     </w:p>
     <w:p>
       <w:pPr>
         <w:pStyle w:val="Normalsis"/>
-      </w:pPr>
-      <w:r>
-        <w:rPr>
-          <w:sz w:val="24"/>
-          <w:szCs w:val="24"/>
-        </w:rPr>
-        <w:t>Antaisin itselleni</w:t>
-      </w:r>
-      <w:r>
-        <w:rPr>
-          <w:sz w:val="24"/>
-          <w:szCs w:val="24"/>
-        </w:rPr>
-        <w:t xml:space="preserve"> pisteitä seuraavasti: </w:t>
-      </w:r>
-      <w:r>
-        <w:rPr>
-          <w:sz w:val="24"/>
-          <w:szCs w:val="24"/>
-        </w:rPr>
-        <w:t xml:space="preserve"> </w:t>
-      </w:r>
-      <w:r>
-        <w:rPr>
-          <w:sz w:val="24"/>
-          <w:szCs w:val="24"/>
-        </w:rPr>
-        <w:t>10</w:t>
-      </w:r>
-      <w:r>
-        <w:rPr>
-          <w:sz w:val="24"/>
-          <w:szCs w:val="24"/>
-        </w:rPr>
-        <w:t>/</w:t>
-      </w:r>
-      <w:r>
-        <w:rPr>
-          <w:sz w:val="24"/>
-          <w:szCs w:val="24"/>
-        </w:rPr>
-        <w:t>10</w:t>
-      </w:r>
-      <w:r>
-        <w:rPr>
-          <w:sz w:val="24"/>
-          <w:szCs w:val="24"/>
-        </w:rPr>
-        <w:t xml:space="preserve"> </w:t>
-      </w:r>
-      <w:r>
-        <w:rPr>
-          <w:sz w:val="24"/>
-          <w:szCs w:val="24"/>
-        </w:rPr>
-        <w:t>p</w:t>
+        <w:rPr>
+          <w:sz w:val="24"/>
+          <w:szCs w:val="24"/>
+        </w:rPr>
+      </w:pPr>
+      <w:r>
+        <w:rPr>
+          <w:sz w:val="24"/>
+          <w:szCs w:val="24"/>
+        </w:rPr>
+        <w:lastRenderedPageBreak/>
+        <w:t xml:space="preserve">Päivän-kaksi harkitsin rakentavani sovellukseen taustajärjestelmän tai käyttäväni Netlify Functions -tekniikkaa salatakseni AJAX-kutsuissa lähettämäni API-avaimet. </w:t>
+      </w:r>
+      <w:r>
+        <w:rPr>
+          <w:sz w:val="24"/>
+          <w:szCs w:val="24"/>
+        </w:rPr>
+        <w:t xml:space="preserve">Netlify Functionsia tulikin tutkittua melko paljon, se oli mielenkiintoinen uusi tuttavuus. </w:t>
+      </w:r>
+      <w:r>
+        <w:rPr>
+          <w:sz w:val="24"/>
+          <w:szCs w:val="24"/>
+        </w:rPr>
+        <w:t>Lopulta totesin, että taustajärjestelmät eivät kuulu tämän kurssin laajuuteen, ja päätin jättää tämän sovelluksen nykyiselle tasolleen. Näin saat</w:t>
+      </w:r>
+      <w:r>
+        <w:rPr>
+          <w:sz w:val="24"/>
+          <w:szCs w:val="24"/>
+        </w:rPr>
+        <w:t>oin antaa itselleni aikaa</w:t>
+      </w:r>
+      <w:r>
+        <w:rPr>
+          <w:sz w:val="24"/>
+          <w:szCs w:val="24"/>
+        </w:rPr>
+        <w:t xml:space="preserve"> keskittyä loppuviikon aikana muiden opintojen loppuun saattamiseen.</w:t>
       </w:r>
     </w:p>
     <w:p>
       <w:pPr>
+        <w:pStyle w:val="Normalsis"/>
+      </w:pPr>
+      <w:r>
+        <w:rPr>
+          <w:sz w:val="24"/>
+          <w:szCs w:val="24"/>
+        </w:rPr>
+        <w:t xml:space="preserve">Rakentamani sovellus täyttää mielestäni kaikki sille asetetut vaatimukset </w:t>
+      </w:r>
+      <w:r>
+        <w:rPr>
+          <w:sz w:val="24"/>
+          <w:szCs w:val="24"/>
+        </w:rPr>
+        <w:t>ja</w:t>
+      </w:r>
+      <w:r>
+        <w:rPr>
+          <w:sz w:val="24"/>
+          <w:szCs w:val="24"/>
+        </w:rPr>
+        <w:t xml:space="preserve"> se on julkaistu GitHubissa </w:t>
+      </w:r>
+      <w:r>
+        <w:rPr>
+          <w:sz w:val="24"/>
+          <w:szCs w:val="24"/>
+        </w:rPr>
+        <w:t>sekä</w:t>
+      </w:r>
+      <w:r>
+        <w:rPr>
+          <w:sz w:val="24"/>
+          <w:szCs w:val="24"/>
+        </w:rPr>
+        <w:t xml:space="preserve"> Netlifyssä. Lisäksi loin sovelluksen toiminnan kattavasti avaavan videoesityksen; esityksestä käy ilmi, että ymmärrän täysin mitä koodissani tapahtuu. Näine perusteluineni a</w:t>
+      </w:r>
+      <w:r>
+        <w:rPr>
+          <w:sz w:val="24"/>
+          <w:szCs w:val="24"/>
+        </w:rPr>
+        <w:t>ntaisin itselleni</w:t>
+      </w:r>
+      <w:r>
+        <w:rPr>
+          <w:sz w:val="24"/>
+          <w:szCs w:val="24"/>
+        </w:rPr>
+        <w:t xml:space="preserve"> </w:t>
+      </w:r>
+      <w:r>
+        <w:rPr>
+          <w:sz w:val="24"/>
+          <w:szCs w:val="24"/>
+        </w:rPr>
+        <w:t>projektista täydet pisteet.</w:t>
+      </w:r>
+    </w:p>
+    <w:p>
+      <w:pPr>
         <w:pStyle w:val="Heading1"/>
         <w:rPr>
           <w:sz w:val="24"/>
@@ -1188,7 +1338,6 @@
           <w:sz w:val="24"/>
           <w:szCs w:val="24"/>
         </w:rPr>
-        <w:lastRenderedPageBreak/>
         <w:t>Palaute opettajalle kurssista sekä itse opetuksesta</w:t>
       </w:r>
       <w:bookmarkEnd w:id="2"/>
@@ -1228,7 +1377,35 @@
           <w:sz w:val="24"/>
           <w:szCs w:val="24"/>
         </w:rPr>
-        <w:t xml:space="preserve"> Lisättävää ei paljoa enää ole. Olen opetuksessasi oppinut uutta (jQuery) ja päässyt kertaamaan vanhaa (Smart Forms, Local Storage ja AJAX). Olen kurssin aikana saanut kolme kivaa pikku projektia portfoliooni. Kertakaikkisen hyvä paketti on tämä kurssi ollut, ja JavaScript on taas paremmin hallussa. Tutkintokin on pian kasassa, ainoastaan opinnäytetyö on enää tekemättä. Joten, kiitos paljon ja hyvää jatkoa!</w:t>
+        <w:t xml:space="preserve"> Lisättävää ei paljoa enää ole. Olen opetuksessasi oppinut uutta (jQuery) ja päässyt kertaamaan vanhaa (Smart Forms, Local Storage ja AJAX). </w:t>
+      </w:r>
+      <w:r>
+        <w:rPr>
+          <w:sz w:val="24"/>
+          <w:szCs w:val="24"/>
+        </w:rPr>
+        <w:t>K</w:t>
+      </w:r>
+      <w:r>
+        <w:rPr>
+          <w:sz w:val="24"/>
+          <w:szCs w:val="24"/>
+        </w:rPr>
+        <w:t xml:space="preserve">urssin aikana </w:t>
+      </w:r>
+      <w:r>
+        <w:rPr>
+          <w:sz w:val="24"/>
+          <w:szCs w:val="24"/>
+        </w:rPr>
+        <w:t xml:space="preserve">olen </w:t>
+      </w:r>
+      <w:r>
+        <w:rPr>
+          <w:sz w:val="24"/>
+          <w:szCs w:val="24"/>
+        </w:rPr>
+        <w:t>saanut kolme kivaa pikku projektia portfoliooni. Kertakaikkisen hyvä paketti on tämä kurssi ollut, ja JavaScript on taas paremmin hallussa. Tutkintokin on pian kasassa, ainoastaan opinnäytetyö on enää tekemättä. Joten, kiitos paljon ja hyvää jatkoa!</w:t>
       </w:r>
       <w:r>
         <w:rPr>
@@ -1574,7 +1751,10 @@
       <w:tab/>
     </w:r>
     <w:r>
-      <w:t>3.5.2025</w:t>
+      <w:t>5</w:t>
+    </w:r>
+    <w:r>
+      <w:t>.5.2025</w:t>
     </w:r>
   </w:p>
   <w:p>
@@ -1829,7 +2009,10 @@
       <w:tab/>
     </w:r>
     <w:r>
-      <w:t>3.5.2025</w:t>
+      <w:t>5</w:t>
+    </w:r>
+    <w:r>
+      <w:t>.5.2025</w:t>
     </w:r>
   </w:p>
   <w:p>

</xml_diff>